<commit_message>
updated files with the experimental schema
</commit_message>
<xml_diff>
--- a/sales/1.docx
+++ b/sales/1.docx
@@ -23,8 +23,6 @@
         </w:rPr>
         <w:t>{NAME}</w:t>
       </w:r>
-      <w:bookmarkStart w:id="0" w:name="_GoBack"/>
-      <w:bookmarkEnd w:id="0"/>
     </w:p>
     <w:p>
       <w:pPr>
@@ -4417,7 +4415,16 @@
     </w:p>
     <w:p>
       <w:pPr>
-        <w:ind w:left="100" w:right="8168"/>
+        <w:spacing w:before="1" w:line="160" w:lineRule="exact"/>
+        <w:rPr>
+          <w:sz w:val="16"/>
+          <w:szCs w:val="16"/>
+        </w:rPr>
+      </w:pPr>
+    </w:p>
+    <w:p>
+      <w:pPr>
+        <w:ind w:left="100" w:right="6091"/>
         <w:jc w:val="both"/>
         <w:rPr>
           <w:rFonts w:ascii="Arial" w:eastAsia="Arial" w:hAnsi="Arial" w:cs="Arial"/>
@@ -4432,13 +4439,13 @@
           <w:sz w:val="21"/>
           <w:szCs w:val="21"/>
         </w:rPr>
-        <w:t>Teller</w:t>
+        <w:t>Marketing Assistant Intern</w:t>
       </w:r>
     </w:p>
     <w:p>
       <w:pPr>
         <w:spacing w:before="39"/>
-        <w:ind w:left="100" w:right="4091"/>
+        <w:ind w:left="100" w:right="2041"/>
         <w:jc w:val="both"/>
         <w:rPr>
           <w:rFonts w:ascii="Arial" w:eastAsia="Arial" w:hAnsi="Arial" w:cs="Arial"/>
@@ -4452,15 +4459,15 @@
           <w:sz w:val="18"/>
           <w:szCs w:val="18"/>
         </w:rPr>
-        <w:t>Wells Fargo: March 2003-</w:t>
-      </w:r>
-      <w:r>
-        <w:rPr>
-          <w:rFonts w:ascii="Arial" w:eastAsia="Arial" w:hAnsi="Arial" w:cs="Arial"/>
-          <w:sz w:val="18"/>
-          <w:szCs w:val="18"/>
-        </w:rPr>
-        <w:t>July 2005</w:t>
+        <w:t>Architectural Area Lighting</w:t>
+      </w:r>
+      <w:r>
+        <w:rPr>
+          <w:rFonts w:ascii="Arial" w:eastAsia="Arial" w:hAnsi="Arial" w:cs="Arial"/>
+          <w:sz w:val="18"/>
+          <w:szCs w:val="18"/>
+        </w:rPr>
+        <w:t>: December 2004-January 2005</w:t>
       </w:r>
     </w:p>
     <w:p>
@@ -4489,139 +4496,63 @@
           <w:sz w:val="18"/>
           <w:szCs w:val="18"/>
         </w:rPr>
-        <w:t>Successfully</w:t>
-      </w:r>
-      <w:r>
-        <w:rPr>
-          <w:rFonts w:ascii="Arial" w:eastAsia="Arial" w:hAnsi="Arial" w:cs="Arial"/>
-          <w:spacing w:val="-4"/>
-          <w:sz w:val="18"/>
-          <w:szCs w:val="18"/>
-        </w:rPr>
-        <w:t xml:space="preserve"> </w:t>
-      </w:r>
-      <w:r>
-        <w:rPr>
-          <w:rFonts w:ascii="Arial" w:eastAsia="Arial" w:hAnsi="Arial" w:cs="Arial"/>
-          <w:sz w:val="18"/>
-          <w:szCs w:val="18"/>
-        </w:rPr>
-        <w:t>completed</w:t>
-      </w:r>
-      <w:r>
-        <w:rPr>
-          <w:rFonts w:ascii="Arial" w:eastAsia="Arial" w:hAnsi="Arial" w:cs="Arial"/>
-          <w:spacing w:val="-4"/>
-          <w:sz w:val="18"/>
-          <w:szCs w:val="18"/>
-        </w:rPr>
-        <w:t xml:space="preserve"> </w:t>
-      </w:r>
-      <w:r>
-        <w:rPr>
-          <w:rFonts w:ascii="Arial" w:eastAsia="Arial" w:hAnsi="Arial" w:cs="Arial"/>
-          <w:sz w:val="18"/>
-          <w:szCs w:val="18"/>
-        </w:rPr>
-        <w:t>daily</w:t>
-      </w:r>
-      <w:r>
-        <w:rPr>
-          <w:rFonts w:ascii="Arial" w:eastAsia="Arial" w:hAnsi="Arial" w:cs="Arial"/>
-          <w:spacing w:val="-4"/>
-          <w:sz w:val="18"/>
-          <w:szCs w:val="18"/>
-        </w:rPr>
-        <w:t xml:space="preserve"> </w:t>
-      </w:r>
-      <w:r>
-        <w:rPr>
-          <w:rFonts w:ascii="Arial" w:eastAsia="Arial" w:hAnsi="Arial" w:cs="Arial"/>
-          <w:sz w:val="18"/>
-          <w:szCs w:val="18"/>
-        </w:rPr>
-        <w:t>teller</w:t>
-      </w:r>
-      <w:r>
-        <w:rPr>
-          <w:rFonts w:ascii="Arial" w:eastAsia="Arial" w:hAnsi="Arial" w:cs="Arial"/>
-          <w:spacing w:val="-4"/>
-          <w:sz w:val="18"/>
-          <w:szCs w:val="18"/>
-        </w:rPr>
-        <w:t xml:space="preserve"> </w:t>
-      </w:r>
-      <w:r>
-        <w:rPr>
-          <w:rFonts w:ascii="Arial" w:eastAsia="Arial" w:hAnsi="Arial" w:cs="Arial"/>
-          <w:sz w:val="18"/>
-          <w:szCs w:val="18"/>
-        </w:rPr>
-        <w:t>responsibilities</w:t>
-      </w:r>
-      <w:r>
-        <w:rPr>
-          <w:rFonts w:ascii="Arial" w:eastAsia="Arial" w:hAnsi="Arial" w:cs="Arial"/>
-          <w:sz w:val="18"/>
-          <w:szCs w:val="18"/>
-        </w:rPr>
-        <w:t>,</w:t>
-      </w:r>
-      <w:r>
-        <w:rPr>
-          <w:rFonts w:ascii="Arial" w:eastAsia="Arial" w:hAnsi="Arial" w:cs="Arial"/>
-          <w:spacing w:val="-4"/>
-          <w:sz w:val="18"/>
-          <w:szCs w:val="18"/>
-        </w:rPr>
-        <w:t xml:space="preserve"> </w:t>
-      </w:r>
-      <w:r>
-        <w:rPr>
-          <w:rFonts w:ascii="Arial" w:eastAsia="Arial" w:hAnsi="Arial" w:cs="Arial"/>
-          <w:sz w:val="18"/>
-          <w:szCs w:val="18"/>
-        </w:rPr>
-        <w:t>such</w:t>
-      </w:r>
-      <w:r>
-        <w:rPr>
-          <w:rFonts w:ascii="Arial" w:eastAsia="Arial" w:hAnsi="Arial" w:cs="Arial"/>
-          <w:spacing w:val="-4"/>
-          <w:sz w:val="18"/>
-          <w:szCs w:val="18"/>
-        </w:rPr>
-        <w:t xml:space="preserve"> </w:t>
-      </w:r>
-      <w:r>
-        <w:rPr>
-          <w:rFonts w:ascii="Arial" w:eastAsia="Arial" w:hAnsi="Arial" w:cs="Arial"/>
-          <w:sz w:val="18"/>
-          <w:szCs w:val="18"/>
-        </w:rPr>
-        <w:t>as</w:t>
-      </w:r>
-      <w:r>
-        <w:rPr>
-          <w:rFonts w:ascii="Arial" w:eastAsia="Arial" w:hAnsi="Arial" w:cs="Arial"/>
-          <w:spacing w:val="-4"/>
-          <w:sz w:val="18"/>
-          <w:szCs w:val="18"/>
-        </w:rPr>
-        <w:t xml:space="preserve"> </w:t>
-      </w:r>
-      <w:r>
-        <w:rPr>
-          <w:rFonts w:ascii="Arial" w:eastAsia="Arial" w:hAnsi="Arial" w:cs="Arial"/>
-          <w:sz w:val="18"/>
-          <w:szCs w:val="18"/>
-        </w:rPr>
-        <w:t>identifying</w:t>
-      </w:r>
-      <w:r>
-        <w:rPr>
-          <w:rFonts w:ascii="Arial" w:eastAsia="Arial" w:hAnsi="Arial" w:cs="Arial"/>
-          <w:spacing w:val="-4"/>
+        <w:t>Supported</w:t>
+      </w:r>
+      <w:r>
+        <w:rPr>
+          <w:rFonts w:ascii="Arial" w:eastAsia="Arial" w:hAnsi="Arial" w:cs="Arial"/>
+          <w:spacing w:val="-12"/>
+          <w:sz w:val="18"/>
+          <w:szCs w:val="18"/>
+        </w:rPr>
+        <w:t xml:space="preserve"> </w:t>
+      </w:r>
+      <w:r>
+        <w:rPr>
+          <w:rFonts w:ascii="Arial" w:eastAsia="Arial" w:hAnsi="Arial" w:cs="Arial"/>
+          <w:sz w:val="18"/>
+          <w:szCs w:val="18"/>
+        </w:rPr>
+        <w:t>the</w:t>
+      </w:r>
+      <w:r>
+        <w:rPr>
+          <w:rFonts w:ascii="Arial" w:eastAsia="Arial" w:hAnsi="Arial" w:cs="Arial"/>
+          <w:spacing w:val="-12"/>
+          <w:sz w:val="18"/>
+          <w:szCs w:val="18"/>
+        </w:rPr>
+        <w:t xml:space="preserve"> </w:t>
+      </w:r>
+      <w:r>
+        <w:rPr>
+          <w:rFonts w:ascii="Arial" w:eastAsia="Arial" w:hAnsi="Arial" w:cs="Arial"/>
+          <w:sz w:val="18"/>
+          <w:szCs w:val="18"/>
+        </w:rPr>
+        <w:t>Marketing</w:t>
+      </w:r>
+      <w:r>
+        <w:rPr>
+          <w:rFonts w:ascii="Arial" w:eastAsia="Arial" w:hAnsi="Arial" w:cs="Arial"/>
+          <w:spacing w:val="-12"/>
+          <w:sz w:val="18"/>
+          <w:szCs w:val="18"/>
+        </w:rPr>
+        <w:t xml:space="preserve"> </w:t>
+      </w:r>
+      <w:r>
+        <w:rPr>
+          <w:rFonts w:ascii="Arial" w:eastAsia="Arial" w:hAnsi="Arial" w:cs="Arial"/>
+          <w:sz w:val="18"/>
+          <w:szCs w:val="18"/>
+        </w:rPr>
+        <w:t>Manager</w:t>
+      </w:r>
+      <w:r>
+        <w:rPr>
+          <w:rFonts w:ascii="Arial" w:eastAsia="Arial" w:hAnsi="Arial" w:cs="Arial"/>
+          <w:spacing w:val="-12"/>
           <w:sz w:val="18"/>
           <w:szCs w:val="18"/>
         </w:rPr>
@@ -4638,132 +4569,101 @@
       <w:r>
         <w:rPr>
           <w:rFonts w:ascii="Arial" w:eastAsia="Arial" w:hAnsi="Arial" w:cs="Arial"/>
-          <w:spacing w:val="-4"/>
-          <w:sz w:val="18"/>
-          <w:szCs w:val="18"/>
-        </w:rPr>
-        <w:t xml:space="preserve"> </w:t>
-      </w:r>
-      <w:r>
-        <w:rPr>
-          <w:rFonts w:ascii="Arial" w:eastAsia="Arial" w:hAnsi="Arial" w:cs="Arial"/>
-          <w:sz w:val="18"/>
-          <w:szCs w:val="18"/>
-        </w:rPr>
-        <w:t>ma</w:t>
-      </w:r>
-      <w:r>
-        <w:rPr>
-          <w:rFonts w:ascii="Arial" w:eastAsia="Arial" w:hAnsi="Arial" w:cs="Arial"/>
-          <w:sz w:val="18"/>
-          <w:szCs w:val="18"/>
-        </w:rPr>
-        <w:t>king</w:t>
-      </w:r>
-      <w:r>
-        <w:rPr>
-          <w:rFonts w:ascii="Arial" w:eastAsia="Arial" w:hAnsi="Arial" w:cs="Arial"/>
-          <w:spacing w:val="-4"/>
-          <w:sz w:val="18"/>
-          <w:szCs w:val="18"/>
-        </w:rPr>
-        <w:t xml:space="preserve"> </w:t>
-      </w:r>
-      <w:r>
-        <w:rPr>
-          <w:rFonts w:ascii="Arial" w:eastAsia="Arial" w:hAnsi="Arial" w:cs="Arial"/>
-          <w:sz w:val="18"/>
-          <w:szCs w:val="18"/>
-        </w:rPr>
-        <w:t>sales</w:t>
-      </w:r>
-      <w:r>
-        <w:rPr>
-          <w:rFonts w:ascii="Arial" w:eastAsia="Arial" w:hAnsi="Arial" w:cs="Arial"/>
-          <w:spacing w:val="-4"/>
-          <w:sz w:val="18"/>
-          <w:szCs w:val="18"/>
-        </w:rPr>
-        <w:t xml:space="preserve"> </w:t>
-      </w:r>
-      <w:r>
-        <w:rPr>
-          <w:rFonts w:ascii="Arial" w:eastAsia="Arial" w:hAnsi="Arial" w:cs="Arial"/>
-          <w:sz w:val="18"/>
-          <w:szCs w:val="18"/>
-        </w:rPr>
-        <w:t>referrals,</w:t>
-      </w:r>
-      <w:r>
-        <w:rPr>
-          <w:rFonts w:ascii="Arial" w:eastAsia="Arial" w:hAnsi="Arial" w:cs="Arial"/>
-          <w:sz w:val="18"/>
-          <w:szCs w:val="18"/>
-        </w:rPr>
-        <w:t xml:space="preserve"> as well as</w:t>
-      </w:r>
-      <w:r>
-        <w:rPr>
-          <w:rFonts w:ascii="Arial" w:eastAsia="Arial" w:hAnsi="Arial" w:cs="Arial"/>
-          <w:spacing w:val="-4"/>
-          <w:sz w:val="18"/>
-          <w:szCs w:val="18"/>
-        </w:rPr>
-        <w:t xml:space="preserve"> </w:t>
-      </w:r>
-      <w:r>
-        <w:rPr>
-          <w:rFonts w:ascii="Arial" w:eastAsia="Arial" w:hAnsi="Arial" w:cs="Arial"/>
-          <w:sz w:val="18"/>
-          <w:szCs w:val="18"/>
-        </w:rPr>
-        <w:t>recommending</w:t>
-      </w:r>
-      <w:r>
-        <w:rPr>
-          <w:rFonts w:ascii="Arial" w:eastAsia="Arial" w:hAnsi="Arial" w:cs="Arial"/>
-          <w:sz w:val="18"/>
-          <w:szCs w:val="18"/>
-        </w:rPr>
-        <w:t xml:space="preserve"> alternate channels, cross-sold bank services and products for Wells Fargo partners. Processed customer transactions within established guidelines. Complete</w:t>
-      </w:r>
-      <w:r>
-        <w:rPr>
-          <w:rFonts w:ascii="Arial" w:eastAsia="Arial" w:hAnsi="Arial" w:cs="Arial"/>
-          <w:sz w:val="18"/>
-          <w:szCs w:val="18"/>
-        </w:rPr>
-        <w:t>d</w:t>
-      </w:r>
-      <w:r>
-        <w:rPr>
-          <w:rFonts w:ascii="Arial" w:eastAsia="Arial" w:hAnsi="Arial" w:cs="Arial"/>
-          <w:sz w:val="18"/>
-          <w:szCs w:val="18"/>
-        </w:rPr>
-        <w:t xml:space="preserve"> the daily functions of safe deposit, merchant/vault, ATM processing,</w:t>
-      </w:r>
-      <w:r>
-        <w:rPr>
-          <w:rFonts w:ascii="Arial" w:eastAsia="Arial" w:hAnsi="Arial" w:cs="Arial"/>
-          <w:spacing w:val="-6"/>
-          <w:sz w:val="18"/>
-          <w:szCs w:val="18"/>
-        </w:rPr>
-        <w:t xml:space="preserve"> </w:t>
-      </w:r>
-      <w:r>
-        <w:rPr>
-          <w:rFonts w:ascii="Arial" w:eastAsia="Arial" w:hAnsi="Arial" w:cs="Arial"/>
-          <w:sz w:val="18"/>
-          <w:szCs w:val="18"/>
-        </w:rPr>
-        <w:t>bonds</w:t>
-      </w:r>
-      <w:r>
-        <w:rPr>
-          <w:rFonts w:ascii="Arial" w:eastAsia="Arial" w:hAnsi="Arial" w:cs="Arial"/>
-          <w:spacing w:val="-6"/>
+          <w:spacing w:val="-12"/>
+          <w:sz w:val="18"/>
+          <w:szCs w:val="18"/>
+        </w:rPr>
+        <w:t xml:space="preserve"> </w:t>
+      </w:r>
+      <w:r>
+        <w:rPr>
+          <w:rFonts w:ascii="Arial" w:eastAsia="Arial" w:hAnsi="Arial" w:cs="Arial"/>
+          <w:sz w:val="18"/>
+          <w:szCs w:val="18"/>
+        </w:rPr>
+        <w:t>department</w:t>
+      </w:r>
+      <w:r>
+        <w:rPr>
+          <w:rFonts w:ascii="Arial" w:eastAsia="Arial" w:hAnsi="Arial" w:cs="Arial"/>
+          <w:spacing w:val="-12"/>
+          <w:sz w:val="18"/>
+          <w:szCs w:val="18"/>
+        </w:rPr>
+        <w:t xml:space="preserve"> overall by</w:t>
+      </w:r>
+      <w:r>
+        <w:rPr>
+          <w:rFonts w:ascii="Arial" w:eastAsia="Arial" w:hAnsi="Arial" w:cs="Arial"/>
+          <w:spacing w:val="-12"/>
+          <w:sz w:val="18"/>
+          <w:szCs w:val="18"/>
+        </w:rPr>
+        <w:t xml:space="preserve"> </w:t>
+      </w:r>
+      <w:r>
+        <w:rPr>
+          <w:rFonts w:ascii="Arial" w:eastAsia="Arial" w:hAnsi="Arial" w:cs="Arial"/>
+          <w:sz w:val="18"/>
+          <w:szCs w:val="18"/>
+        </w:rPr>
+        <w:t>fulfilling</w:t>
+      </w:r>
+      <w:r>
+        <w:rPr>
+          <w:rFonts w:ascii="Arial" w:eastAsia="Arial" w:hAnsi="Arial" w:cs="Arial"/>
+          <w:spacing w:val="-12"/>
+          <w:sz w:val="18"/>
+          <w:szCs w:val="18"/>
+        </w:rPr>
+        <w:t xml:space="preserve"> </w:t>
+      </w:r>
+      <w:r>
+        <w:rPr>
+          <w:rFonts w:ascii="Arial" w:eastAsia="Arial" w:hAnsi="Arial" w:cs="Arial"/>
+          <w:sz w:val="18"/>
+          <w:szCs w:val="18"/>
+        </w:rPr>
+        <w:t>various</w:t>
+      </w:r>
+      <w:r>
+        <w:rPr>
+          <w:rFonts w:ascii="Arial" w:eastAsia="Arial" w:hAnsi="Arial" w:cs="Arial"/>
+          <w:spacing w:val="-12"/>
+          <w:sz w:val="18"/>
+          <w:szCs w:val="18"/>
+        </w:rPr>
+        <w:t xml:space="preserve"> </w:t>
+      </w:r>
+      <w:r>
+        <w:rPr>
+          <w:rFonts w:ascii="Arial" w:eastAsia="Arial" w:hAnsi="Arial" w:cs="Arial"/>
+          <w:sz w:val="18"/>
+          <w:szCs w:val="18"/>
+        </w:rPr>
+        <w:t>marketing</w:t>
+      </w:r>
+      <w:r>
+        <w:rPr>
+          <w:rFonts w:ascii="Arial" w:eastAsia="Arial" w:hAnsi="Arial" w:cs="Arial"/>
+          <w:spacing w:val="-12"/>
+          <w:sz w:val="18"/>
+          <w:szCs w:val="18"/>
+        </w:rPr>
+        <w:t xml:space="preserve"> </w:t>
+      </w:r>
+      <w:r>
+        <w:rPr>
+          <w:rFonts w:ascii="Arial" w:eastAsia="Arial" w:hAnsi="Arial" w:cs="Arial"/>
+          <w:sz w:val="18"/>
+          <w:szCs w:val="18"/>
+        </w:rPr>
+        <w:t>items</w:t>
+      </w:r>
+      <w:r>
+        <w:rPr>
+          <w:rFonts w:ascii="Arial" w:eastAsia="Arial" w:hAnsi="Arial" w:cs="Arial"/>
+          <w:spacing w:val="-12"/>
           <w:sz w:val="18"/>
           <w:szCs w:val="18"/>
         </w:rPr>
@@ -4780,92 +4680,109 @@
       <w:r>
         <w:rPr>
           <w:rFonts w:ascii="Arial" w:eastAsia="Arial" w:hAnsi="Arial" w:cs="Arial"/>
-          <w:spacing w:val="-6"/>
-          <w:sz w:val="18"/>
-          <w:szCs w:val="18"/>
-        </w:rPr>
-        <w:t xml:space="preserve"> </w:t>
-      </w:r>
-      <w:r>
-        <w:rPr>
-          <w:rFonts w:ascii="Arial" w:eastAsia="Arial" w:hAnsi="Arial" w:cs="Arial"/>
-          <w:sz w:val="18"/>
-          <w:szCs w:val="18"/>
-        </w:rPr>
-        <w:t>coupons,</w:t>
-      </w:r>
-      <w:r>
-        <w:rPr>
-          <w:rFonts w:ascii="Arial" w:eastAsia="Arial" w:hAnsi="Arial" w:cs="Arial"/>
-          <w:spacing w:val="-6"/>
-          <w:sz w:val="18"/>
-          <w:szCs w:val="18"/>
-        </w:rPr>
-        <w:t xml:space="preserve"> </w:t>
-      </w:r>
-      <w:r>
-        <w:rPr>
-          <w:rFonts w:ascii="Arial" w:eastAsia="Arial" w:hAnsi="Arial" w:cs="Arial"/>
-          <w:sz w:val="18"/>
-          <w:szCs w:val="18"/>
-        </w:rPr>
-        <w:t>wire</w:t>
-      </w:r>
-      <w:r>
-        <w:rPr>
-          <w:rFonts w:ascii="Arial" w:eastAsia="Arial" w:hAnsi="Arial" w:cs="Arial"/>
-          <w:spacing w:val="-6"/>
-          <w:sz w:val="18"/>
-          <w:szCs w:val="18"/>
-        </w:rPr>
-        <w:t xml:space="preserve"> </w:t>
-      </w:r>
-      <w:r>
-        <w:rPr>
-          <w:rFonts w:ascii="Arial" w:eastAsia="Arial" w:hAnsi="Arial" w:cs="Arial"/>
-          <w:sz w:val="18"/>
-          <w:szCs w:val="18"/>
-        </w:rPr>
-        <w:t>transfers,</w:t>
-      </w:r>
-      <w:r>
-        <w:rPr>
-          <w:rFonts w:ascii="Arial" w:eastAsia="Arial" w:hAnsi="Arial" w:cs="Arial"/>
-          <w:spacing w:val="-6"/>
-          <w:sz w:val="18"/>
-          <w:szCs w:val="18"/>
-        </w:rPr>
-        <w:t xml:space="preserve"> </w:t>
-      </w:r>
-      <w:r>
-        <w:rPr>
-          <w:rFonts w:ascii="Arial" w:eastAsia="Arial" w:hAnsi="Arial" w:cs="Arial"/>
-          <w:sz w:val="18"/>
-          <w:szCs w:val="18"/>
-        </w:rPr>
-        <w:t>foreign</w:t>
-      </w:r>
-      <w:r>
-        <w:rPr>
-          <w:rFonts w:ascii="Arial" w:eastAsia="Arial" w:hAnsi="Arial" w:cs="Arial"/>
-          <w:spacing w:val="-6"/>
-          <w:sz w:val="18"/>
-          <w:szCs w:val="18"/>
-        </w:rPr>
-        <w:t xml:space="preserve"> </w:t>
-      </w:r>
-      <w:r>
-        <w:rPr>
-          <w:rFonts w:ascii="Arial" w:eastAsia="Arial" w:hAnsi="Arial" w:cs="Arial"/>
-          <w:sz w:val="18"/>
-          <w:szCs w:val="18"/>
-        </w:rPr>
-        <w:t>currency</w:t>
-      </w:r>
-      <w:r>
-        <w:rPr>
-          <w:rFonts w:ascii="Arial" w:eastAsia="Arial" w:hAnsi="Arial" w:cs="Arial"/>
-          <w:spacing w:val="-6"/>
+          <w:spacing w:val="-12"/>
+          <w:sz w:val="18"/>
+          <w:szCs w:val="18"/>
+        </w:rPr>
+        <w:t xml:space="preserve"> </w:t>
+      </w:r>
+      <w:r>
+        <w:rPr>
+          <w:rFonts w:ascii="Arial" w:eastAsia="Arial" w:hAnsi="Arial" w:cs="Arial"/>
+          <w:sz w:val="18"/>
+          <w:szCs w:val="18"/>
+        </w:rPr>
+        <w:t>projects as</w:t>
+      </w:r>
+      <w:r>
+        <w:rPr>
+          <w:rFonts w:ascii="Arial" w:eastAsia="Arial" w:hAnsi="Arial" w:cs="Arial"/>
+          <w:spacing w:val="-5"/>
+          <w:sz w:val="18"/>
+          <w:szCs w:val="18"/>
+        </w:rPr>
+        <w:t xml:space="preserve"> </w:t>
+      </w:r>
+      <w:r>
+        <w:rPr>
+          <w:rFonts w:ascii="Arial" w:eastAsia="Arial" w:hAnsi="Arial" w:cs="Arial"/>
+          <w:sz w:val="18"/>
+          <w:szCs w:val="18"/>
+        </w:rPr>
+        <w:t>needed.</w:t>
+      </w:r>
+      <w:r>
+        <w:rPr>
+          <w:rFonts w:ascii="Arial" w:eastAsia="Arial" w:hAnsi="Arial" w:cs="Arial"/>
+          <w:spacing w:val="-5"/>
+          <w:sz w:val="18"/>
+          <w:szCs w:val="18"/>
+        </w:rPr>
+        <w:t xml:space="preserve"> </w:t>
+      </w:r>
+      <w:r>
+        <w:rPr>
+          <w:rFonts w:ascii="Arial" w:eastAsia="Arial" w:hAnsi="Arial" w:cs="Arial"/>
+          <w:sz w:val="18"/>
+          <w:szCs w:val="18"/>
+        </w:rPr>
+        <w:t>Developed</w:t>
+      </w:r>
+      <w:r>
+        <w:rPr>
+          <w:rFonts w:ascii="Arial" w:eastAsia="Arial" w:hAnsi="Arial" w:cs="Arial"/>
+          <w:spacing w:val="-5"/>
+          <w:sz w:val="18"/>
+          <w:szCs w:val="18"/>
+        </w:rPr>
+        <w:t xml:space="preserve"> </w:t>
+      </w:r>
+      <w:r>
+        <w:rPr>
+          <w:rFonts w:ascii="Arial" w:eastAsia="Arial" w:hAnsi="Arial" w:cs="Arial"/>
+          <w:sz w:val="18"/>
+          <w:szCs w:val="18"/>
+        </w:rPr>
+        <w:t>slogans,</w:t>
+      </w:r>
+      <w:r>
+        <w:rPr>
+          <w:rFonts w:ascii="Arial" w:eastAsia="Arial" w:hAnsi="Arial" w:cs="Arial"/>
+          <w:spacing w:val="-5"/>
+          <w:sz w:val="18"/>
+          <w:szCs w:val="18"/>
+        </w:rPr>
+        <w:t xml:space="preserve"> </w:t>
+      </w:r>
+      <w:r>
+        <w:rPr>
+          <w:rFonts w:ascii="Arial" w:eastAsia="Arial" w:hAnsi="Arial" w:cs="Arial"/>
+          <w:sz w:val="18"/>
+          <w:szCs w:val="18"/>
+        </w:rPr>
+        <w:t>tag</w:t>
+      </w:r>
+      <w:r>
+        <w:rPr>
+          <w:rFonts w:ascii="Arial" w:eastAsia="Arial" w:hAnsi="Arial" w:cs="Arial"/>
+          <w:spacing w:val="-5"/>
+          <w:sz w:val="18"/>
+          <w:szCs w:val="18"/>
+        </w:rPr>
+        <w:t xml:space="preserve"> </w:t>
+      </w:r>
+      <w:r>
+        <w:rPr>
+          <w:rFonts w:ascii="Arial" w:eastAsia="Arial" w:hAnsi="Arial" w:cs="Arial"/>
+          <w:sz w:val="18"/>
+          <w:szCs w:val="18"/>
+        </w:rPr>
+        <w:t>lines</w:t>
+      </w:r>
+      <w:r>
+        <w:rPr>
+          <w:rFonts w:ascii="Arial" w:eastAsia="Arial" w:hAnsi="Arial" w:cs="Arial"/>
+          <w:spacing w:val="-5"/>
           <w:sz w:val="18"/>
           <w:szCs w:val="18"/>
         </w:rPr>
@@ -4882,194 +4799,41 @@
       <w:r>
         <w:rPr>
           <w:rFonts w:ascii="Arial" w:eastAsia="Arial" w:hAnsi="Arial" w:cs="Arial"/>
-          <w:spacing w:val="-6"/>
-          <w:sz w:val="18"/>
-          <w:szCs w:val="18"/>
-        </w:rPr>
-        <w:t xml:space="preserve"> </w:t>
-      </w:r>
-      <w:r>
-        <w:rPr>
-          <w:rFonts w:ascii="Arial" w:eastAsia="Arial" w:hAnsi="Arial" w:cs="Arial"/>
-          <w:sz w:val="18"/>
-          <w:szCs w:val="18"/>
-        </w:rPr>
-        <w:t>night</w:t>
-      </w:r>
-      <w:r>
-        <w:rPr>
-          <w:rFonts w:ascii="Arial" w:eastAsia="Arial" w:hAnsi="Arial" w:cs="Arial"/>
-          <w:spacing w:val="-6"/>
-          <w:sz w:val="18"/>
-          <w:szCs w:val="18"/>
-        </w:rPr>
-        <w:t xml:space="preserve"> </w:t>
-      </w:r>
-      <w:r>
-        <w:rPr>
-          <w:rFonts w:ascii="Arial" w:eastAsia="Arial" w:hAnsi="Arial" w:cs="Arial"/>
-          <w:sz w:val="18"/>
-          <w:szCs w:val="18"/>
-        </w:rPr>
-        <w:t>drop.</w:t>
-      </w:r>
-      <w:r>
-        <w:rPr>
-          <w:rFonts w:ascii="Arial" w:eastAsia="Arial" w:hAnsi="Arial" w:cs="Arial"/>
-          <w:spacing w:val="-6"/>
-          <w:sz w:val="18"/>
-          <w:szCs w:val="18"/>
-        </w:rPr>
-        <w:t xml:space="preserve"> </w:t>
-      </w:r>
-      <w:r>
-        <w:rPr>
-          <w:rFonts w:ascii="Arial" w:eastAsia="Arial" w:hAnsi="Arial" w:cs="Arial"/>
-          <w:sz w:val="18"/>
-          <w:szCs w:val="18"/>
-        </w:rPr>
-        <w:t>Introduced</w:t>
-      </w:r>
-      <w:r>
-        <w:rPr>
-          <w:rFonts w:ascii="Arial" w:eastAsia="Arial" w:hAnsi="Arial" w:cs="Arial"/>
-          <w:spacing w:val="-6"/>
-          <w:sz w:val="18"/>
-          <w:szCs w:val="18"/>
-        </w:rPr>
-        <w:t xml:space="preserve"> </w:t>
-      </w:r>
-      <w:r>
-        <w:rPr>
-          <w:rFonts w:ascii="Arial" w:eastAsia="Arial" w:hAnsi="Arial" w:cs="Arial"/>
-          <w:sz w:val="18"/>
-          <w:szCs w:val="18"/>
-        </w:rPr>
-        <w:t>customers</w:t>
-      </w:r>
-      <w:r>
-        <w:rPr>
-          <w:rFonts w:ascii="Arial" w:eastAsia="Arial" w:hAnsi="Arial" w:cs="Arial"/>
-          <w:spacing w:val="-6"/>
-          <w:sz w:val="18"/>
-          <w:szCs w:val="18"/>
-        </w:rPr>
-        <w:t xml:space="preserve"> </w:t>
-      </w:r>
-      <w:r>
-        <w:rPr>
-          <w:rFonts w:ascii="Arial" w:eastAsia="Arial" w:hAnsi="Arial" w:cs="Arial"/>
-          <w:sz w:val="18"/>
-          <w:szCs w:val="18"/>
-        </w:rPr>
-        <w:t>to</w:t>
-      </w:r>
-      <w:r>
-        <w:rPr>
-          <w:rFonts w:ascii="Arial" w:eastAsia="Arial" w:hAnsi="Arial" w:cs="Arial"/>
-          <w:spacing w:val="-6"/>
-          <w:sz w:val="18"/>
-          <w:szCs w:val="18"/>
-        </w:rPr>
-        <w:t xml:space="preserve"> </w:t>
-      </w:r>
-      <w:r>
-        <w:rPr>
-          <w:rFonts w:ascii="Arial" w:eastAsia="Arial" w:hAnsi="Arial" w:cs="Arial"/>
-          <w:sz w:val="18"/>
-          <w:szCs w:val="18"/>
-        </w:rPr>
-        <w:t>new products</w:t>
-      </w:r>
-      <w:r>
-        <w:rPr>
-          <w:rFonts w:ascii="Arial" w:eastAsia="Arial" w:hAnsi="Arial" w:cs="Arial"/>
-          <w:spacing w:val="-2"/>
-          <w:sz w:val="18"/>
-          <w:szCs w:val="18"/>
-        </w:rPr>
-        <w:t xml:space="preserve"> </w:t>
-      </w:r>
-      <w:r>
-        <w:rPr>
-          <w:rFonts w:ascii="Arial" w:eastAsia="Arial" w:hAnsi="Arial" w:cs="Arial"/>
-          <w:sz w:val="18"/>
-          <w:szCs w:val="18"/>
-        </w:rPr>
-        <w:t>and</w:t>
-      </w:r>
-      <w:r>
-        <w:rPr>
-          <w:rFonts w:ascii="Arial" w:eastAsia="Arial" w:hAnsi="Arial" w:cs="Arial"/>
-          <w:spacing w:val="-2"/>
-          <w:sz w:val="18"/>
-          <w:szCs w:val="18"/>
-        </w:rPr>
-        <w:t xml:space="preserve"> </w:t>
-      </w:r>
-      <w:r>
-        <w:rPr>
-          <w:rFonts w:ascii="Arial" w:eastAsia="Arial" w:hAnsi="Arial" w:cs="Arial"/>
-          <w:sz w:val="18"/>
-          <w:szCs w:val="18"/>
-        </w:rPr>
-        <w:t>services,</w:t>
-      </w:r>
-      <w:r>
-        <w:rPr>
-          <w:rFonts w:ascii="Arial" w:eastAsia="Arial" w:hAnsi="Arial" w:cs="Arial"/>
-          <w:spacing w:val="-2"/>
-          <w:sz w:val="18"/>
-          <w:szCs w:val="18"/>
-        </w:rPr>
-        <w:t xml:space="preserve"> </w:t>
-      </w:r>
-      <w:r>
-        <w:rPr>
-          <w:rFonts w:ascii="Arial" w:eastAsia="Arial" w:hAnsi="Arial" w:cs="Arial"/>
-          <w:sz w:val="18"/>
-          <w:szCs w:val="18"/>
-        </w:rPr>
-        <w:t>and</w:t>
-      </w:r>
-      <w:r>
-        <w:rPr>
-          <w:rFonts w:ascii="Arial" w:eastAsia="Arial" w:hAnsi="Arial" w:cs="Arial"/>
-          <w:spacing w:val="-2"/>
-          <w:sz w:val="18"/>
-          <w:szCs w:val="18"/>
-        </w:rPr>
-        <w:t xml:space="preserve"> </w:t>
-      </w:r>
-      <w:r>
-        <w:rPr>
-          <w:rFonts w:ascii="Arial" w:eastAsia="Arial" w:hAnsi="Arial" w:cs="Arial"/>
-          <w:sz w:val="18"/>
-          <w:szCs w:val="18"/>
-        </w:rPr>
-        <w:t>generated</w:t>
-      </w:r>
-      <w:r>
-        <w:rPr>
-          <w:rFonts w:ascii="Arial" w:eastAsia="Arial" w:hAnsi="Arial" w:cs="Arial"/>
-          <w:spacing w:val="-2"/>
-          <w:sz w:val="18"/>
-          <w:szCs w:val="18"/>
-        </w:rPr>
-        <w:t xml:space="preserve"> </w:t>
-      </w:r>
-      <w:r>
-        <w:rPr>
-          <w:rFonts w:ascii="Arial" w:eastAsia="Arial" w:hAnsi="Arial" w:cs="Arial"/>
-          <w:sz w:val="18"/>
-          <w:szCs w:val="18"/>
-        </w:rPr>
-        <w:t>leads</w:t>
-      </w:r>
-      <w:r>
-        <w:rPr>
-          <w:rFonts w:ascii="Arial" w:eastAsia="Arial" w:hAnsi="Arial" w:cs="Arial"/>
-          <w:spacing w:val="-2"/>
+          <w:spacing w:val="-5"/>
+          <w:sz w:val="18"/>
+          <w:szCs w:val="18"/>
+        </w:rPr>
+        <w:t xml:space="preserve"> </w:t>
+      </w:r>
+      <w:r>
+        <w:rPr>
+          <w:rFonts w:ascii="Arial" w:eastAsia="Arial" w:hAnsi="Arial" w:cs="Arial"/>
+          <w:sz w:val="18"/>
+          <w:szCs w:val="18"/>
+        </w:rPr>
+        <w:t>ad</w:t>
+      </w:r>
+      <w:r>
+        <w:rPr>
+          <w:rFonts w:ascii="Arial" w:eastAsia="Arial" w:hAnsi="Arial" w:cs="Arial"/>
+          <w:spacing w:val="-5"/>
+          <w:sz w:val="18"/>
+          <w:szCs w:val="18"/>
+        </w:rPr>
+        <w:t xml:space="preserve"> </w:t>
+      </w:r>
+      <w:r>
+        <w:rPr>
+          <w:rFonts w:ascii="Arial" w:eastAsia="Arial" w:hAnsi="Arial" w:cs="Arial"/>
+          <w:sz w:val="18"/>
+          <w:szCs w:val="18"/>
+        </w:rPr>
+        <w:t>concepts</w:t>
+      </w:r>
+      <w:r>
+        <w:rPr>
+          <w:rFonts w:ascii="Arial" w:eastAsia="Arial" w:hAnsi="Arial" w:cs="Arial"/>
+          <w:spacing w:val="-5"/>
           <w:sz w:val="18"/>
           <w:szCs w:val="18"/>
         </w:rPr>
@@ -5086,24 +4850,75 @@
       <w:r>
         <w:rPr>
           <w:rFonts w:ascii="Arial" w:eastAsia="Arial" w:hAnsi="Arial" w:cs="Arial"/>
-          <w:spacing w:val="-2"/>
-          <w:sz w:val="18"/>
-          <w:szCs w:val="18"/>
-        </w:rPr>
-        <w:t xml:space="preserve"> </w:t>
-      </w:r>
-      <w:r>
-        <w:rPr>
-          <w:rFonts w:ascii="Arial" w:eastAsia="Arial" w:hAnsi="Arial" w:cs="Arial"/>
-          <w:sz w:val="18"/>
-          <w:szCs w:val="18"/>
-        </w:rPr>
-        <w:t>members</w:t>
-      </w:r>
-      <w:r>
-        <w:rPr>
-          <w:rFonts w:ascii="Arial" w:eastAsia="Arial" w:hAnsi="Arial" w:cs="Arial"/>
-          <w:spacing w:val="-2"/>
+          <w:spacing w:val="-5"/>
+          <w:sz w:val="18"/>
+          <w:szCs w:val="18"/>
+        </w:rPr>
+        <w:t xml:space="preserve"> </w:t>
+      </w:r>
+      <w:r>
+        <w:rPr>
+          <w:rFonts w:ascii="Arial" w:eastAsia="Arial" w:hAnsi="Arial" w:cs="Arial"/>
+          <w:sz w:val="18"/>
+          <w:szCs w:val="18"/>
+        </w:rPr>
+        <w:t>the</w:t>
+      </w:r>
+      <w:r>
+        <w:rPr>
+          <w:rFonts w:ascii="Arial" w:eastAsia="Arial" w:hAnsi="Arial" w:cs="Arial"/>
+          <w:spacing w:val="-5"/>
+          <w:sz w:val="18"/>
+          <w:szCs w:val="18"/>
+        </w:rPr>
+        <w:t xml:space="preserve"> </w:t>
+      </w:r>
+      <w:r>
+        <w:rPr>
+          <w:rFonts w:ascii="Arial" w:eastAsia="Arial" w:hAnsi="Arial" w:cs="Arial"/>
+          <w:sz w:val="18"/>
+          <w:szCs w:val="18"/>
+        </w:rPr>
+        <w:t>2005</w:t>
+      </w:r>
+      <w:r>
+        <w:rPr>
+          <w:rFonts w:ascii="Arial" w:eastAsia="Arial" w:hAnsi="Arial" w:cs="Arial"/>
+          <w:spacing w:val="-5"/>
+          <w:sz w:val="18"/>
+          <w:szCs w:val="18"/>
+        </w:rPr>
+        <w:t xml:space="preserve"> </w:t>
+      </w:r>
+      <w:r>
+        <w:rPr>
+          <w:rFonts w:ascii="Arial" w:eastAsia="Arial" w:hAnsi="Arial" w:cs="Arial"/>
+          <w:sz w:val="18"/>
+          <w:szCs w:val="18"/>
+        </w:rPr>
+        <w:t>new</w:t>
+      </w:r>
+      <w:r>
+        <w:rPr>
+          <w:rFonts w:ascii="Arial" w:eastAsia="Arial" w:hAnsi="Arial" w:cs="Arial"/>
+          <w:spacing w:val="-5"/>
+          <w:sz w:val="18"/>
+          <w:szCs w:val="18"/>
+        </w:rPr>
+        <w:t xml:space="preserve"> </w:t>
+      </w:r>
+      <w:r>
+        <w:rPr>
+          <w:rFonts w:ascii="Arial" w:eastAsia="Arial" w:hAnsi="Arial" w:cs="Arial"/>
+          <w:sz w:val="18"/>
+          <w:szCs w:val="18"/>
+        </w:rPr>
+        <w:t>line</w:t>
+      </w:r>
+      <w:r>
+        <w:rPr>
+          <w:rFonts w:ascii="Arial" w:eastAsia="Arial" w:hAnsi="Arial" w:cs="Arial"/>
+          <w:spacing w:val="-5"/>
           <w:sz w:val="18"/>
           <w:szCs w:val="18"/>
         </w:rPr>
@@ -5120,364 +4935,6 @@
       <w:r>
         <w:rPr>
           <w:rFonts w:ascii="Arial" w:eastAsia="Arial" w:hAnsi="Arial" w:cs="Arial"/>
-          <w:spacing w:val="-2"/>
-          <w:sz w:val="18"/>
-          <w:szCs w:val="18"/>
-        </w:rPr>
-        <w:t xml:space="preserve"> </w:t>
-      </w:r>
-      <w:r>
-        <w:rPr>
-          <w:rFonts w:ascii="Arial" w:eastAsia="Arial" w:hAnsi="Arial" w:cs="Arial"/>
-          <w:sz w:val="18"/>
-          <w:szCs w:val="18"/>
-        </w:rPr>
-        <w:t>the</w:t>
-      </w:r>
-      <w:r>
-        <w:rPr>
-          <w:rFonts w:ascii="Arial" w:eastAsia="Arial" w:hAnsi="Arial" w:cs="Arial"/>
-          <w:spacing w:val="-2"/>
-          <w:sz w:val="18"/>
-          <w:szCs w:val="18"/>
-        </w:rPr>
-        <w:t xml:space="preserve"> </w:t>
-      </w:r>
-      <w:r>
-        <w:rPr>
-          <w:rFonts w:ascii="Arial" w:eastAsia="Arial" w:hAnsi="Arial" w:cs="Arial"/>
-          <w:sz w:val="18"/>
-          <w:szCs w:val="18"/>
-        </w:rPr>
-        <w:t>sales</w:t>
-      </w:r>
-      <w:r>
-        <w:rPr>
-          <w:rFonts w:ascii="Arial" w:eastAsia="Arial" w:hAnsi="Arial" w:cs="Arial"/>
-          <w:spacing w:val="-2"/>
-          <w:sz w:val="18"/>
-          <w:szCs w:val="18"/>
-        </w:rPr>
-        <w:t xml:space="preserve"> </w:t>
-      </w:r>
-      <w:r>
-        <w:rPr>
-          <w:rFonts w:ascii="Arial" w:eastAsia="Arial" w:hAnsi="Arial" w:cs="Arial"/>
-          <w:sz w:val="18"/>
-          <w:szCs w:val="18"/>
-        </w:rPr>
-        <w:t>team.</w:t>
-      </w:r>
-      <w:r>
-        <w:rPr>
-          <w:rFonts w:ascii="Arial" w:eastAsia="Arial" w:hAnsi="Arial" w:cs="Arial"/>
-          <w:spacing w:val="-2"/>
-          <w:sz w:val="18"/>
-          <w:szCs w:val="18"/>
-        </w:rPr>
-        <w:t xml:space="preserve"> </w:t>
-      </w:r>
-      <w:r>
-        <w:rPr>
-          <w:rFonts w:ascii="Arial" w:eastAsia="Arial" w:hAnsi="Arial" w:cs="Arial"/>
-          <w:sz w:val="18"/>
-          <w:szCs w:val="18"/>
-        </w:rPr>
-        <w:t xml:space="preserve">Was </w:t>
-      </w:r>
-      <w:r>
-        <w:rPr>
-          <w:rFonts w:ascii="Arial" w:eastAsia="Arial" w:hAnsi="Arial" w:cs="Arial"/>
-          <w:sz w:val="18"/>
-          <w:szCs w:val="18"/>
-        </w:rPr>
-        <w:t>top in sales for the quarter out of 20 tellers.</w:t>
-      </w:r>
-    </w:p>
-    <w:p>
-      <w:pPr>
-        <w:spacing w:before="1" w:line="160" w:lineRule="exact"/>
-        <w:rPr>
-          <w:sz w:val="16"/>
-          <w:szCs w:val="16"/>
-        </w:rPr>
-      </w:pPr>
-    </w:p>
-    <w:p>
-      <w:pPr>
-        <w:ind w:left="100" w:right="6091"/>
-        <w:jc w:val="both"/>
-        <w:rPr>
-          <w:rFonts w:ascii="Arial" w:eastAsia="Arial" w:hAnsi="Arial" w:cs="Arial"/>
-          <w:sz w:val="21"/>
-          <w:szCs w:val="21"/>
-        </w:rPr>
-      </w:pPr>
-      <w:r>
-        <w:rPr>
-          <w:rFonts w:ascii="Arial" w:eastAsia="Arial" w:hAnsi="Arial" w:cs="Arial"/>
-          <w:b/>
-          <w:sz w:val="21"/>
-          <w:szCs w:val="21"/>
-        </w:rPr>
-        <w:t>Marketing Assistant Intern</w:t>
-      </w:r>
-    </w:p>
-    <w:p>
-      <w:pPr>
-        <w:spacing w:before="39"/>
-        <w:ind w:left="100" w:right="2041"/>
-        <w:jc w:val="both"/>
-        <w:rPr>
-          <w:rFonts w:ascii="Arial" w:eastAsia="Arial" w:hAnsi="Arial" w:cs="Arial"/>
-          <w:sz w:val="18"/>
-          <w:szCs w:val="18"/>
-        </w:rPr>
-      </w:pPr>
-      <w:r>
-        <w:rPr>
-          <w:rFonts w:ascii="Arial" w:eastAsia="Arial" w:hAnsi="Arial" w:cs="Arial"/>
-          <w:sz w:val="18"/>
-          <w:szCs w:val="18"/>
-        </w:rPr>
-        <w:t>Architectural Area Lighting</w:t>
-      </w:r>
-      <w:r>
-        <w:rPr>
-          <w:rFonts w:ascii="Arial" w:eastAsia="Arial" w:hAnsi="Arial" w:cs="Arial"/>
-          <w:sz w:val="18"/>
-          <w:szCs w:val="18"/>
-        </w:rPr>
-        <w:t>: December 2004-January 2005</w:t>
-      </w:r>
-    </w:p>
-    <w:p>
-      <w:pPr>
-        <w:spacing w:before="3" w:line="140" w:lineRule="exact"/>
-        <w:rPr>
-          <w:sz w:val="14"/>
-          <w:szCs w:val="14"/>
-        </w:rPr>
-      </w:pPr>
-    </w:p>
-    <w:p>
-      <w:pPr>
-        <w:spacing w:line="301" w:lineRule="auto"/>
-        <w:ind w:left="100" w:right="89"/>
-        <w:jc w:val="both"/>
-        <w:rPr>
-          <w:rFonts w:ascii="Arial" w:eastAsia="Arial" w:hAnsi="Arial" w:cs="Arial"/>
-          <w:sz w:val="18"/>
-          <w:szCs w:val="18"/>
-        </w:rPr>
-      </w:pPr>
-      <w:r>
-        <w:rPr>
-          <w:rFonts w:ascii="Arial" w:eastAsia="Arial" w:hAnsi="Arial" w:cs="Arial"/>
-          <w:sz w:val="18"/>
-          <w:szCs w:val="18"/>
-        </w:rPr>
-        <w:t>Supported</w:t>
-      </w:r>
-      <w:r>
-        <w:rPr>
-          <w:rFonts w:ascii="Arial" w:eastAsia="Arial" w:hAnsi="Arial" w:cs="Arial"/>
-          <w:spacing w:val="-12"/>
-          <w:sz w:val="18"/>
-          <w:szCs w:val="18"/>
-        </w:rPr>
-        <w:t xml:space="preserve"> </w:t>
-      </w:r>
-      <w:r>
-        <w:rPr>
-          <w:rFonts w:ascii="Arial" w:eastAsia="Arial" w:hAnsi="Arial" w:cs="Arial"/>
-          <w:sz w:val="18"/>
-          <w:szCs w:val="18"/>
-        </w:rPr>
-        <w:t>the</w:t>
-      </w:r>
-      <w:r>
-        <w:rPr>
-          <w:rFonts w:ascii="Arial" w:eastAsia="Arial" w:hAnsi="Arial" w:cs="Arial"/>
-          <w:spacing w:val="-12"/>
-          <w:sz w:val="18"/>
-          <w:szCs w:val="18"/>
-        </w:rPr>
-        <w:t xml:space="preserve"> </w:t>
-      </w:r>
-      <w:r>
-        <w:rPr>
-          <w:rFonts w:ascii="Arial" w:eastAsia="Arial" w:hAnsi="Arial" w:cs="Arial"/>
-          <w:sz w:val="18"/>
-          <w:szCs w:val="18"/>
-        </w:rPr>
-        <w:t>Marketing</w:t>
-      </w:r>
-      <w:r>
-        <w:rPr>
-          <w:rFonts w:ascii="Arial" w:eastAsia="Arial" w:hAnsi="Arial" w:cs="Arial"/>
-          <w:spacing w:val="-12"/>
-          <w:sz w:val="18"/>
-          <w:szCs w:val="18"/>
-        </w:rPr>
-        <w:t xml:space="preserve"> </w:t>
-      </w:r>
-      <w:r>
-        <w:rPr>
-          <w:rFonts w:ascii="Arial" w:eastAsia="Arial" w:hAnsi="Arial" w:cs="Arial"/>
-          <w:sz w:val="18"/>
-          <w:szCs w:val="18"/>
-        </w:rPr>
-        <w:t>Manager</w:t>
-      </w:r>
-      <w:r>
-        <w:rPr>
-          <w:rFonts w:ascii="Arial" w:eastAsia="Arial" w:hAnsi="Arial" w:cs="Arial"/>
-          <w:spacing w:val="-12"/>
-          <w:sz w:val="18"/>
-          <w:szCs w:val="18"/>
-        </w:rPr>
-        <w:t xml:space="preserve"> </w:t>
-      </w:r>
-      <w:r>
-        <w:rPr>
-          <w:rFonts w:ascii="Arial" w:eastAsia="Arial" w:hAnsi="Arial" w:cs="Arial"/>
-          <w:sz w:val="18"/>
-          <w:szCs w:val="18"/>
-        </w:rPr>
-        <w:t>and</w:t>
-      </w:r>
-      <w:r>
-        <w:rPr>
-          <w:rFonts w:ascii="Arial" w:eastAsia="Arial" w:hAnsi="Arial" w:cs="Arial"/>
-          <w:spacing w:val="-12"/>
-          <w:sz w:val="18"/>
-          <w:szCs w:val="18"/>
-        </w:rPr>
-        <w:t xml:space="preserve"> </w:t>
-      </w:r>
-      <w:r>
-        <w:rPr>
-          <w:rFonts w:ascii="Arial" w:eastAsia="Arial" w:hAnsi="Arial" w:cs="Arial"/>
-          <w:sz w:val="18"/>
-          <w:szCs w:val="18"/>
-        </w:rPr>
-        <w:t>department</w:t>
-      </w:r>
-      <w:r>
-        <w:rPr>
-          <w:rFonts w:ascii="Arial" w:eastAsia="Arial" w:hAnsi="Arial" w:cs="Arial"/>
-          <w:spacing w:val="-12"/>
-          <w:sz w:val="18"/>
-          <w:szCs w:val="18"/>
-        </w:rPr>
-        <w:t xml:space="preserve"> overall by</w:t>
-      </w:r>
-      <w:r>
-        <w:rPr>
-          <w:rFonts w:ascii="Arial" w:eastAsia="Arial" w:hAnsi="Arial" w:cs="Arial"/>
-          <w:spacing w:val="-12"/>
-          <w:sz w:val="18"/>
-          <w:szCs w:val="18"/>
-        </w:rPr>
-        <w:t xml:space="preserve"> </w:t>
-      </w:r>
-      <w:r>
-        <w:rPr>
-          <w:rFonts w:ascii="Arial" w:eastAsia="Arial" w:hAnsi="Arial" w:cs="Arial"/>
-          <w:sz w:val="18"/>
-          <w:szCs w:val="18"/>
-        </w:rPr>
-        <w:t>fulfilling</w:t>
-      </w:r>
-      <w:r>
-        <w:rPr>
-          <w:rFonts w:ascii="Arial" w:eastAsia="Arial" w:hAnsi="Arial" w:cs="Arial"/>
-          <w:spacing w:val="-12"/>
-          <w:sz w:val="18"/>
-          <w:szCs w:val="18"/>
-        </w:rPr>
-        <w:t xml:space="preserve"> </w:t>
-      </w:r>
-      <w:r>
-        <w:rPr>
-          <w:rFonts w:ascii="Arial" w:eastAsia="Arial" w:hAnsi="Arial" w:cs="Arial"/>
-          <w:sz w:val="18"/>
-          <w:szCs w:val="18"/>
-        </w:rPr>
-        <w:t>various</w:t>
-      </w:r>
-      <w:r>
-        <w:rPr>
-          <w:rFonts w:ascii="Arial" w:eastAsia="Arial" w:hAnsi="Arial" w:cs="Arial"/>
-          <w:spacing w:val="-12"/>
-          <w:sz w:val="18"/>
-          <w:szCs w:val="18"/>
-        </w:rPr>
-        <w:t xml:space="preserve"> </w:t>
-      </w:r>
-      <w:r>
-        <w:rPr>
-          <w:rFonts w:ascii="Arial" w:eastAsia="Arial" w:hAnsi="Arial" w:cs="Arial"/>
-          <w:sz w:val="18"/>
-          <w:szCs w:val="18"/>
-        </w:rPr>
-        <w:t>marketing</w:t>
-      </w:r>
-      <w:r>
-        <w:rPr>
-          <w:rFonts w:ascii="Arial" w:eastAsia="Arial" w:hAnsi="Arial" w:cs="Arial"/>
-          <w:spacing w:val="-12"/>
-          <w:sz w:val="18"/>
-          <w:szCs w:val="18"/>
-        </w:rPr>
-        <w:t xml:space="preserve"> </w:t>
-      </w:r>
-      <w:r>
-        <w:rPr>
-          <w:rFonts w:ascii="Arial" w:eastAsia="Arial" w:hAnsi="Arial" w:cs="Arial"/>
-          <w:sz w:val="18"/>
-          <w:szCs w:val="18"/>
-        </w:rPr>
-        <w:t>items</w:t>
-      </w:r>
-      <w:r>
-        <w:rPr>
-          <w:rFonts w:ascii="Arial" w:eastAsia="Arial" w:hAnsi="Arial" w:cs="Arial"/>
-          <w:spacing w:val="-12"/>
-          <w:sz w:val="18"/>
-          <w:szCs w:val="18"/>
-        </w:rPr>
-        <w:t xml:space="preserve"> </w:t>
-      </w:r>
-      <w:r>
-        <w:rPr>
-          <w:rFonts w:ascii="Arial" w:eastAsia="Arial" w:hAnsi="Arial" w:cs="Arial"/>
-          <w:sz w:val="18"/>
-          <w:szCs w:val="18"/>
-        </w:rPr>
-        <w:t>and</w:t>
-      </w:r>
-      <w:r>
-        <w:rPr>
-          <w:rFonts w:ascii="Arial" w:eastAsia="Arial" w:hAnsi="Arial" w:cs="Arial"/>
-          <w:spacing w:val="-12"/>
-          <w:sz w:val="18"/>
-          <w:szCs w:val="18"/>
-        </w:rPr>
-        <w:t xml:space="preserve"> </w:t>
-      </w:r>
-      <w:r>
-        <w:rPr>
-          <w:rFonts w:ascii="Arial" w:eastAsia="Arial" w:hAnsi="Arial" w:cs="Arial"/>
-          <w:sz w:val="18"/>
-          <w:szCs w:val="18"/>
-        </w:rPr>
-        <w:t>projects as</w:t>
-      </w:r>
-      <w:r>
-        <w:rPr>
-          <w:rFonts w:ascii="Arial" w:eastAsia="Arial" w:hAnsi="Arial" w:cs="Arial"/>
           <w:spacing w:val="-5"/>
           <w:sz w:val="18"/>
           <w:szCs w:val="18"/>
@@ -5490,7 +4947,7 @@
           <w:sz w:val="18"/>
           <w:szCs w:val="18"/>
         </w:rPr>
-        <w:t>needed.</w:t>
+        <w:t>products</w:t>
       </w:r>
       <w:r>
         <w:rPr>
@@ -5507,7 +4964,7 @@
           <w:sz w:val="18"/>
           <w:szCs w:val="18"/>
         </w:rPr>
-        <w:t>Developed</w:t>
+        <w:t>that</w:t>
       </w:r>
       <w:r>
         <w:rPr>
@@ -5524,7 +4981,7 @@
           <w:sz w:val="18"/>
           <w:szCs w:val="18"/>
         </w:rPr>
-        <w:t>slogans,</w:t>
+        <w:t>included</w:t>
       </w:r>
       <w:r>
         <w:rPr>
@@ -5541,244 +4998,6 @@
           <w:sz w:val="18"/>
           <w:szCs w:val="18"/>
         </w:rPr>
-        <w:t>tag</w:t>
-      </w:r>
-      <w:r>
-        <w:rPr>
-          <w:rFonts w:ascii="Arial" w:eastAsia="Arial" w:hAnsi="Arial" w:cs="Arial"/>
-          <w:spacing w:val="-5"/>
-          <w:sz w:val="18"/>
-          <w:szCs w:val="18"/>
-        </w:rPr>
-        <w:t xml:space="preserve"> </w:t>
-      </w:r>
-      <w:r>
-        <w:rPr>
-          <w:rFonts w:ascii="Arial" w:eastAsia="Arial" w:hAnsi="Arial" w:cs="Arial"/>
-          <w:sz w:val="18"/>
-          <w:szCs w:val="18"/>
-        </w:rPr>
-        <w:t>lines</w:t>
-      </w:r>
-      <w:r>
-        <w:rPr>
-          <w:rFonts w:ascii="Arial" w:eastAsia="Arial" w:hAnsi="Arial" w:cs="Arial"/>
-          <w:spacing w:val="-5"/>
-          <w:sz w:val="18"/>
-          <w:szCs w:val="18"/>
-        </w:rPr>
-        <w:t xml:space="preserve"> </w:t>
-      </w:r>
-      <w:r>
-        <w:rPr>
-          <w:rFonts w:ascii="Arial" w:eastAsia="Arial" w:hAnsi="Arial" w:cs="Arial"/>
-          <w:sz w:val="18"/>
-          <w:szCs w:val="18"/>
-        </w:rPr>
-        <w:t>and</w:t>
-      </w:r>
-      <w:r>
-        <w:rPr>
-          <w:rFonts w:ascii="Arial" w:eastAsia="Arial" w:hAnsi="Arial" w:cs="Arial"/>
-          <w:spacing w:val="-5"/>
-          <w:sz w:val="18"/>
-          <w:szCs w:val="18"/>
-        </w:rPr>
-        <w:t xml:space="preserve"> </w:t>
-      </w:r>
-      <w:r>
-        <w:rPr>
-          <w:rFonts w:ascii="Arial" w:eastAsia="Arial" w:hAnsi="Arial" w:cs="Arial"/>
-          <w:sz w:val="18"/>
-          <w:szCs w:val="18"/>
-        </w:rPr>
-        <w:t>ad</w:t>
-      </w:r>
-      <w:r>
-        <w:rPr>
-          <w:rFonts w:ascii="Arial" w:eastAsia="Arial" w:hAnsi="Arial" w:cs="Arial"/>
-          <w:spacing w:val="-5"/>
-          <w:sz w:val="18"/>
-          <w:szCs w:val="18"/>
-        </w:rPr>
-        <w:t xml:space="preserve"> </w:t>
-      </w:r>
-      <w:r>
-        <w:rPr>
-          <w:rFonts w:ascii="Arial" w:eastAsia="Arial" w:hAnsi="Arial" w:cs="Arial"/>
-          <w:sz w:val="18"/>
-          <w:szCs w:val="18"/>
-        </w:rPr>
-        <w:t>concepts</w:t>
-      </w:r>
-      <w:r>
-        <w:rPr>
-          <w:rFonts w:ascii="Arial" w:eastAsia="Arial" w:hAnsi="Arial" w:cs="Arial"/>
-          <w:spacing w:val="-5"/>
-          <w:sz w:val="18"/>
-          <w:szCs w:val="18"/>
-        </w:rPr>
-        <w:t xml:space="preserve"> </w:t>
-      </w:r>
-      <w:r>
-        <w:rPr>
-          <w:rFonts w:ascii="Arial" w:eastAsia="Arial" w:hAnsi="Arial" w:cs="Arial"/>
-          <w:sz w:val="18"/>
-          <w:szCs w:val="18"/>
-        </w:rPr>
-        <w:t>for</w:t>
-      </w:r>
-      <w:r>
-        <w:rPr>
-          <w:rFonts w:ascii="Arial" w:eastAsia="Arial" w:hAnsi="Arial" w:cs="Arial"/>
-          <w:spacing w:val="-5"/>
-          <w:sz w:val="18"/>
-          <w:szCs w:val="18"/>
-        </w:rPr>
-        <w:t xml:space="preserve"> </w:t>
-      </w:r>
-      <w:r>
-        <w:rPr>
-          <w:rFonts w:ascii="Arial" w:eastAsia="Arial" w:hAnsi="Arial" w:cs="Arial"/>
-          <w:sz w:val="18"/>
-          <w:szCs w:val="18"/>
-        </w:rPr>
-        <w:t>the</w:t>
-      </w:r>
-      <w:r>
-        <w:rPr>
-          <w:rFonts w:ascii="Arial" w:eastAsia="Arial" w:hAnsi="Arial" w:cs="Arial"/>
-          <w:spacing w:val="-5"/>
-          <w:sz w:val="18"/>
-          <w:szCs w:val="18"/>
-        </w:rPr>
-        <w:t xml:space="preserve"> </w:t>
-      </w:r>
-      <w:r>
-        <w:rPr>
-          <w:rFonts w:ascii="Arial" w:eastAsia="Arial" w:hAnsi="Arial" w:cs="Arial"/>
-          <w:sz w:val="18"/>
-          <w:szCs w:val="18"/>
-        </w:rPr>
-        <w:t>2005</w:t>
-      </w:r>
-      <w:r>
-        <w:rPr>
-          <w:rFonts w:ascii="Arial" w:eastAsia="Arial" w:hAnsi="Arial" w:cs="Arial"/>
-          <w:spacing w:val="-5"/>
-          <w:sz w:val="18"/>
-          <w:szCs w:val="18"/>
-        </w:rPr>
-        <w:t xml:space="preserve"> </w:t>
-      </w:r>
-      <w:r>
-        <w:rPr>
-          <w:rFonts w:ascii="Arial" w:eastAsia="Arial" w:hAnsi="Arial" w:cs="Arial"/>
-          <w:sz w:val="18"/>
-          <w:szCs w:val="18"/>
-        </w:rPr>
-        <w:t>new</w:t>
-      </w:r>
-      <w:r>
-        <w:rPr>
-          <w:rFonts w:ascii="Arial" w:eastAsia="Arial" w:hAnsi="Arial" w:cs="Arial"/>
-          <w:spacing w:val="-5"/>
-          <w:sz w:val="18"/>
-          <w:szCs w:val="18"/>
-        </w:rPr>
-        <w:t xml:space="preserve"> </w:t>
-      </w:r>
-      <w:r>
-        <w:rPr>
-          <w:rFonts w:ascii="Arial" w:eastAsia="Arial" w:hAnsi="Arial" w:cs="Arial"/>
-          <w:sz w:val="18"/>
-          <w:szCs w:val="18"/>
-        </w:rPr>
-        <w:t>line</w:t>
-      </w:r>
-      <w:r>
-        <w:rPr>
-          <w:rFonts w:ascii="Arial" w:eastAsia="Arial" w:hAnsi="Arial" w:cs="Arial"/>
-          <w:spacing w:val="-5"/>
-          <w:sz w:val="18"/>
-          <w:szCs w:val="18"/>
-        </w:rPr>
-        <w:t xml:space="preserve"> </w:t>
-      </w:r>
-      <w:r>
-        <w:rPr>
-          <w:rFonts w:ascii="Arial" w:eastAsia="Arial" w:hAnsi="Arial" w:cs="Arial"/>
-          <w:sz w:val="18"/>
-          <w:szCs w:val="18"/>
-        </w:rPr>
-        <w:t>of</w:t>
-      </w:r>
-      <w:r>
-        <w:rPr>
-          <w:rFonts w:ascii="Arial" w:eastAsia="Arial" w:hAnsi="Arial" w:cs="Arial"/>
-          <w:spacing w:val="-5"/>
-          <w:sz w:val="18"/>
-          <w:szCs w:val="18"/>
-        </w:rPr>
-        <w:t xml:space="preserve"> </w:t>
-      </w:r>
-      <w:r>
-        <w:rPr>
-          <w:rFonts w:ascii="Arial" w:eastAsia="Arial" w:hAnsi="Arial" w:cs="Arial"/>
-          <w:sz w:val="18"/>
-          <w:szCs w:val="18"/>
-        </w:rPr>
-        <w:t>products</w:t>
-      </w:r>
-      <w:r>
-        <w:rPr>
-          <w:rFonts w:ascii="Arial" w:eastAsia="Arial" w:hAnsi="Arial" w:cs="Arial"/>
-          <w:spacing w:val="-5"/>
-          <w:sz w:val="18"/>
-          <w:szCs w:val="18"/>
-        </w:rPr>
-        <w:t xml:space="preserve"> </w:t>
-      </w:r>
-      <w:r>
-        <w:rPr>
-          <w:rFonts w:ascii="Arial" w:eastAsia="Arial" w:hAnsi="Arial" w:cs="Arial"/>
-          <w:sz w:val="18"/>
-          <w:szCs w:val="18"/>
-        </w:rPr>
-        <w:t>that</w:t>
-      </w:r>
-      <w:r>
-        <w:rPr>
-          <w:rFonts w:ascii="Arial" w:eastAsia="Arial" w:hAnsi="Arial" w:cs="Arial"/>
-          <w:spacing w:val="-5"/>
-          <w:sz w:val="18"/>
-          <w:szCs w:val="18"/>
-        </w:rPr>
-        <w:t xml:space="preserve"> </w:t>
-      </w:r>
-      <w:r>
-        <w:rPr>
-          <w:rFonts w:ascii="Arial" w:eastAsia="Arial" w:hAnsi="Arial" w:cs="Arial"/>
-          <w:sz w:val="18"/>
-          <w:szCs w:val="18"/>
-        </w:rPr>
-        <w:t>included</w:t>
-      </w:r>
-      <w:r>
-        <w:rPr>
-          <w:rFonts w:ascii="Arial" w:eastAsia="Arial" w:hAnsi="Arial" w:cs="Arial"/>
-          <w:spacing w:val="-5"/>
-          <w:sz w:val="18"/>
-          <w:szCs w:val="18"/>
-        </w:rPr>
-        <w:t xml:space="preserve"> </w:t>
-      </w:r>
-      <w:r>
-        <w:rPr>
-          <w:rFonts w:ascii="Arial" w:eastAsia="Arial" w:hAnsi="Arial" w:cs="Arial"/>
-          <w:sz w:val="18"/>
-          <w:szCs w:val="18"/>
-        </w:rPr>
         <w:t>all lighting fixtur</w:t>
       </w:r>
       <w:r>
@@ -5821,80 +5040,6 @@
         </w:rPr>
         <w:t xml:space="preserve"> </w:t>
       </w:r>
-    </w:p>
-    <w:p>
-      <w:pPr>
-        <w:spacing w:before="2" w:line="160" w:lineRule="exact"/>
-        <w:rPr>
-          <w:sz w:val="16"/>
-          <w:szCs w:val="16"/>
-        </w:rPr>
-      </w:pPr>
-    </w:p>
-    <w:p>
-      <w:pPr>
-        <w:spacing w:line="200" w:lineRule="exact"/>
-      </w:pPr>
-    </w:p>
-    <w:p>
-      <w:pPr>
-        <w:spacing w:line="200" w:lineRule="exact"/>
-      </w:pPr>
-    </w:p>
-    <w:p>
-      <w:pPr>
-        <w:spacing w:line="200" w:lineRule="exact"/>
-      </w:pPr>
-    </w:p>
-    <w:p>
-      <w:pPr>
-        <w:spacing w:line="200" w:lineRule="exact"/>
-      </w:pPr>
-    </w:p>
-    <w:p>
-      <w:pPr>
-        <w:spacing w:line="200" w:lineRule="exact"/>
-      </w:pPr>
-    </w:p>
-    <w:p>
-      <w:pPr>
-        <w:spacing w:line="200" w:lineRule="exact"/>
-      </w:pPr>
-    </w:p>
-    <w:p>
-      <w:pPr>
-        <w:spacing w:line="200" w:lineRule="exact"/>
-      </w:pPr>
-    </w:p>
-    <w:p>
-      <w:pPr>
-        <w:spacing w:line="200" w:lineRule="exact"/>
-      </w:pPr>
-    </w:p>
-    <w:p>
-      <w:pPr>
-        <w:spacing w:line="200" w:lineRule="exact"/>
-      </w:pPr>
-    </w:p>
-    <w:p>
-      <w:pPr>
-        <w:spacing w:line="200" w:lineRule="exact"/>
-      </w:pPr>
-    </w:p>
-    <w:p>
-      <w:pPr>
-        <w:spacing w:line="200" w:lineRule="exact"/>
-      </w:pPr>
-    </w:p>
-    <w:p>
-      <w:pPr>
-        <w:spacing w:line="200" w:lineRule="exact"/>
-      </w:pPr>
-    </w:p>
-    <w:p>
-      <w:pPr>
-        <w:spacing w:line="200" w:lineRule="exact"/>
-      </w:pPr>
     </w:p>
     <w:p>
       <w:pPr>
@@ -5919,7 +5064,6 @@
           <w:sz w:val="18"/>
           <w:szCs w:val="18"/>
         </w:rPr>
-        <w:lastRenderedPageBreak/>
         <w:t>EDUCATION</w:t>
       </w:r>
     </w:p>
@@ -5993,7 +5137,7 @@
           <w:sz w:val="18"/>
           <w:szCs w:val="18"/>
         </w:rPr>
-        <w:t xml:space="preserve">  2005-2008</w:t>
+        <w:t xml:space="preserve">  2005-2006</w:t>
       </w:r>
     </w:p>
     <w:p>
@@ -6105,156 +5249,13 @@
     </w:p>
     <w:p>
       <w:pPr>
-        <w:spacing w:before="13" w:line="220" w:lineRule="exact"/>
-        <w:rPr>
-          <w:sz w:val="22"/>
-          <w:szCs w:val="22"/>
-        </w:rPr>
-      </w:pPr>
-    </w:p>
-    <w:p>
-      <w:pPr>
-        <w:spacing w:line="301" w:lineRule="auto"/>
-        <w:ind w:right="69"/>
-        <w:rPr>
-          <w:rFonts w:ascii="Arial" w:eastAsia="Arial" w:hAnsi="Arial" w:cs="Arial"/>
-          <w:sz w:val="18"/>
-          <w:szCs w:val="18"/>
-        </w:rPr>
-      </w:pPr>
-      <w:r>
-        <w:rPr>
-          <w:rFonts w:ascii="Arial" w:eastAsia="Arial" w:hAnsi="Arial" w:cs="Arial"/>
-          <w:sz w:val="18"/>
-          <w:szCs w:val="18"/>
-        </w:rPr>
-        <w:t xml:space="preserve">  Microsoft</w:t>
-      </w:r>
-      <w:r>
-        <w:rPr>
-          <w:rFonts w:ascii="Arial" w:eastAsia="Arial" w:hAnsi="Arial" w:cs="Arial"/>
-          <w:spacing w:val="30"/>
-          <w:sz w:val="18"/>
-          <w:szCs w:val="18"/>
-        </w:rPr>
-        <w:t xml:space="preserve"> </w:t>
-      </w:r>
-      <w:r>
-        <w:rPr>
-          <w:rFonts w:ascii="Arial" w:eastAsia="Arial" w:hAnsi="Arial" w:cs="Arial"/>
-          <w:sz w:val="18"/>
-          <w:szCs w:val="18"/>
-        </w:rPr>
-        <w:t>Office</w:t>
-      </w:r>
-      <w:r>
-        <w:rPr>
-          <w:rFonts w:ascii="Arial" w:eastAsia="Arial" w:hAnsi="Arial" w:cs="Arial"/>
-          <w:spacing w:val="30"/>
-          <w:sz w:val="18"/>
-          <w:szCs w:val="18"/>
-        </w:rPr>
-        <w:t xml:space="preserve"> </w:t>
-      </w:r>
-      <w:r>
-        <w:rPr>
-          <w:rFonts w:ascii="Arial" w:eastAsia="Arial" w:hAnsi="Arial" w:cs="Arial"/>
-          <w:sz w:val="18"/>
-          <w:szCs w:val="18"/>
-        </w:rPr>
-        <w:t>Suite</w:t>
-      </w:r>
-      <w:r>
-        <w:rPr>
-          <w:rFonts w:ascii="Arial" w:eastAsia="Arial" w:hAnsi="Arial" w:cs="Arial"/>
-          <w:spacing w:val="30"/>
-          <w:sz w:val="18"/>
-          <w:szCs w:val="18"/>
-        </w:rPr>
-        <w:t xml:space="preserve"> </w:t>
-      </w:r>
-      <w:r>
-        <w:rPr>
-          <w:rFonts w:ascii="Arial" w:eastAsia="Arial" w:hAnsi="Arial" w:cs="Arial"/>
-          <w:sz w:val="18"/>
-          <w:szCs w:val="18"/>
-        </w:rPr>
-        <w:t>(Outlook,</w:t>
-      </w:r>
-      <w:r>
-        <w:rPr>
-          <w:rFonts w:ascii="Arial" w:eastAsia="Arial" w:hAnsi="Arial" w:cs="Arial"/>
-          <w:spacing w:val="30"/>
-          <w:sz w:val="18"/>
-          <w:szCs w:val="18"/>
-        </w:rPr>
-        <w:t xml:space="preserve"> </w:t>
-      </w:r>
-      <w:r>
-        <w:rPr>
-          <w:rFonts w:ascii="Arial" w:eastAsia="Arial" w:hAnsi="Arial" w:cs="Arial"/>
-          <w:sz w:val="18"/>
-          <w:szCs w:val="18"/>
-        </w:rPr>
-        <w:t>Word,</w:t>
-      </w:r>
-      <w:r>
-        <w:rPr>
-          <w:rFonts w:ascii="Arial" w:eastAsia="Arial" w:hAnsi="Arial" w:cs="Arial"/>
-          <w:spacing w:val="30"/>
-          <w:sz w:val="18"/>
-          <w:szCs w:val="18"/>
-        </w:rPr>
-        <w:t xml:space="preserve"> </w:t>
-      </w:r>
-      <w:r>
-        <w:rPr>
-          <w:rFonts w:ascii="Arial" w:eastAsia="Arial" w:hAnsi="Arial" w:cs="Arial"/>
-          <w:sz w:val="18"/>
-          <w:szCs w:val="18"/>
-        </w:rPr>
-        <w:t>Excel, PowerPoint and Project), proficient in InDesign.</w:t>
-      </w:r>
-    </w:p>
-    <w:p>
-      <w:pPr>
-        <w:spacing w:before="39"/>
-        <w:ind w:right="5802"/>
-        <w:jc w:val="both"/>
-        <w:rPr>
-          <w:rFonts w:ascii="Arial" w:eastAsia="Arial" w:hAnsi="Arial" w:cs="Arial"/>
-          <w:sz w:val="18"/>
-          <w:szCs w:val="18"/>
-        </w:rPr>
-        <w:sectPr>
-          <w:pgSz w:w="12240" w:h="15840"/>
-          <w:pgMar w:top="1380" w:right="1680" w:bottom="280" w:left="1700" w:header="720" w:footer="720" w:gutter="0"/>
-          <w:cols w:space="720"/>
-        </w:sectPr>
-      </w:pPr>
-    </w:p>
-    <w:p>
-      <w:pPr>
-        <w:spacing w:before="67"/>
-        <w:rPr>
-          <w:rFonts w:ascii="Arial" w:eastAsia="Arial" w:hAnsi="Arial" w:cs="Arial"/>
-          <w:sz w:val="18"/>
-          <w:szCs w:val="18"/>
-        </w:rPr>
-      </w:pPr>
-      <w:r>
-        <w:rPr>
-          <w:rFonts w:ascii="Arial" w:eastAsia="Arial" w:hAnsi="Arial" w:cs="Arial"/>
-          <w:sz w:val="18"/>
-          <w:szCs w:val="18"/>
-        </w:rPr>
-        <w:lastRenderedPageBreak/>
-        <w:t>2005 to 2008</w:t>
-      </w:r>
-    </w:p>
-    <w:p>
-      <w:pPr>
-        <w:spacing w:before="13" w:line="200" w:lineRule="exact"/>
+        <w:ind w:left="100"/>
+        <w:rPr>
+          <w:rFonts w:ascii="Arial" w:eastAsia="Arial" w:hAnsi="Arial" w:cs="Arial"/>
+          <w:b/>
+          <w:sz w:val="18"/>
+          <w:szCs w:val="18"/>
+        </w:rPr>
       </w:pPr>
     </w:p>
     <w:p>
@@ -6262,66 +5263,232 @@
         <w:ind w:left="100"/>
         <w:rPr>
           <w:rFonts w:ascii="Arial" w:eastAsia="Arial" w:hAnsi="Arial" w:cs="Arial"/>
-          <w:sz w:val="21"/>
-          <w:szCs w:val="21"/>
+          <w:b/>
+          <w:sz w:val="18"/>
+          <w:szCs w:val="18"/>
         </w:rPr>
       </w:pPr>
       <w:r>
         <w:rPr>
           <w:rFonts w:ascii="Arial" w:eastAsia="Arial" w:hAnsi="Arial" w:cs="Arial"/>
-          <w:b/>
-          <w:sz w:val="21"/>
-          <w:szCs w:val="21"/>
-        </w:rPr>
-        <w:t>B.S. in Marketing</w:t>
+          <w:sz w:val="18"/>
+          <w:szCs w:val="18"/>
+        </w:rPr>
+        <w:t>Solid</w:t>
+      </w:r>
+      <w:r>
+        <w:rPr>
+          <w:rFonts w:ascii="Arial" w:eastAsia="Arial" w:hAnsi="Arial" w:cs="Arial"/>
+          <w:spacing w:val="30"/>
+          <w:sz w:val="18"/>
+          <w:szCs w:val="18"/>
+        </w:rPr>
+        <w:t xml:space="preserve"> </w:t>
+      </w:r>
+      <w:r>
+        <w:rPr>
+          <w:rFonts w:ascii="Arial" w:eastAsia="Arial" w:hAnsi="Arial" w:cs="Arial"/>
+          <w:sz w:val="18"/>
+          <w:szCs w:val="18"/>
+        </w:rPr>
+        <w:t>computer/PC</w:t>
+      </w:r>
+      <w:r>
+        <w:rPr>
+          <w:rFonts w:ascii="Arial" w:eastAsia="Arial" w:hAnsi="Arial" w:cs="Arial"/>
+          <w:spacing w:val="30"/>
+          <w:sz w:val="18"/>
+          <w:szCs w:val="18"/>
+        </w:rPr>
+        <w:t xml:space="preserve"> </w:t>
+      </w:r>
+      <w:r>
+        <w:rPr>
+          <w:rFonts w:ascii="Arial" w:eastAsia="Arial" w:hAnsi="Arial" w:cs="Arial"/>
+          <w:sz w:val="18"/>
+          <w:szCs w:val="18"/>
+        </w:rPr>
+        <w:t>background</w:t>
+      </w:r>
+      <w:r>
+        <w:rPr>
+          <w:rFonts w:ascii="Arial" w:eastAsia="Arial" w:hAnsi="Arial" w:cs="Arial"/>
+          <w:spacing w:val="30"/>
+          <w:sz w:val="18"/>
+          <w:szCs w:val="18"/>
+        </w:rPr>
+        <w:t xml:space="preserve"> </w:t>
+      </w:r>
+      <w:r>
+        <w:rPr>
+          <w:rFonts w:ascii="Arial" w:eastAsia="Arial" w:hAnsi="Arial" w:cs="Arial"/>
+          <w:sz w:val="18"/>
+          <w:szCs w:val="18"/>
+        </w:rPr>
+        <w:t>with</w:t>
+      </w:r>
+      <w:r>
+        <w:rPr>
+          <w:rFonts w:ascii="Arial" w:eastAsia="Arial" w:hAnsi="Arial" w:cs="Arial"/>
+          <w:spacing w:val="30"/>
+          <w:sz w:val="18"/>
+          <w:szCs w:val="18"/>
+        </w:rPr>
+        <w:t xml:space="preserve"> </w:t>
+      </w:r>
+      <w:r>
+        <w:rPr>
+          <w:rFonts w:ascii="Arial" w:eastAsia="Arial" w:hAnsi="Arial" w:cs="Arial"/>
+          <w:sz w:val="18"/>
+          <w:szCs w:val="18"/>
+        </w:rPr>
+        <w:t>in-depth</w:t>
+      </w:r>
+      <w:r>
+        <w:rPr>
+          <w:rFonts w:ascii="Arial" w:eastAsia="Arial" w:hAnsi="Arial" w:cs="Arial"/>
+          <w:spacing w:val="30"/>
+          <w:sz w:val="18"/>
+          <w:szCs w:val="18"/>
+        </w:rPr>
+        <w:t xml:space="preserve"> </w:t>
+      </w:r>
+      <w:r>
+        <w:rPr>
+          <w:rFonts w:ascii="Arial" w:eastAsia="Arial" w:hAnsi="Arial" w:cs="Arial"/>
+          <w:sz w:val="18"/>
+          <w:szCs w:val="18"/>
+        </w:rPr>
+        <w:t>knowledge</w:t>
+      </w:r>
+      <w:r>
+        <w:rPr>
+          <w:rFonts w:ascii="Arial" w:eastAsia="Arial" w:hAnsi="Arial" w:cs="Arial"/>
+          <w:spacing w:val="30"/>
+          <w:sz w:val="18"/>
+          <w:szCs w:val="18"/>
+        </w:rPr>
+        <w:t xml:space="preserve"> </w:t>
+      </w:r>
+      <w:r>
+        <w:rPr>
+          <w:rFonts w:ascii="Arial" w:eastAsia="Arial" w:hAnsi="Arial" w:cs="Arial"/>
+          <w:sz w:val="18"/>
+          <w:szCs w:val="18"/>
+        </w:rPr>
+        <w:t>of</w:t>
+      </w:r>
+      <w:r>
+        <w:rPr>
+          <w:rFonts w:ascii="Arial" w:eastAsia="Arial" w:hAnsi="Arial" w:cs="Arial"/>
+          <w:spacing w:val="30"/>
+          <w:sz w:val="18"/>
+          <w:szCs w:val="18"/>
+        </w:rPr>
+        <w:t xml:space="preserve"> </w:t>
+      </w:r>
+      <w:r>
+        <w:rPr>
+          <w:rFonts w:ascii="Arial" w:eastAsia="Arial" w:hAnsi="Arial" w:cs="Arial"/>
+          <w:sz w:val="18"/>
+          <w:szCs w:val="18"/>
+        </w:rPr>
+        <w:t>Microsoft</w:t>
+      </w:r>
+      <w:r>
+        <w:rPr>
+          <w:rFonts w:ascii="Arial" w:eastAsia="Arial" w:hAnsi="Arial" w:cs="Arial"/>
+          <w:spacing w:val="30"/>
+          <w:sz w:val="18"/>
+          <w:szCs w:val="18"/>
+        </w:rPr>
+        <w:t xml:space="preserve"> </w:t>
+      </w:r>
+      <w:r>
+        <w:rPr>
+          <w:rFonts w:ascii="Arial" w:eastAsia="Arial" w:hAnsi="Arial" w:cs="Arial"/>
+          <w:sz w:val="18"/>
+          <w:szCs w:val="18"/>
+        </w:rPr>
+        <w:t>Office</w:t>
+      </w:r>
+      <w:r>
+        <w:rPr>
+          <w:rFonts w:ascii="Arial" w:eastAsia="Arial" w:hAnsi="Arial" w:cs="Arial"/>
+          <w:spacing w:val="30"/>
+          <w:sz w:val="18"/>
+          <w:szCs w:val="18"/>
+        </w:rPr>
+        <w:t xml:space="preserve"> </w:t>
+      </w:r>
+      <w:r>
+        <w:rPr>
+          <w:rFonts w:ascii="Arial" w:eastAsia="Arial" w:hAnsi="Arial" w:cs="Arial"/>
+          <w:sz w:val="18"/>
+          <w:szCs w:val="18"/>
+        </w:rPr>
+        <w:t>Suite</w:t>
+      </w:r>
+      <w:r>
+        <w:rPr>
+          <w:rFonts w:ascii="Arial" w:eastAsia="Arial" w:hAnsi="Arial" w:cs="Arial"/>
+          <w:spacing w:val="30"/>
+          <w:sz w:val="18"/>
+          <w:szCs w:val="18"/>
+        </w:rPr>
+        <w:t xml:space="preserve"> </w:t>
+      </w:r>
+      <w:r>
+        <w:rPr>
+          <w:rFonts w:ascii="Arial" w:eastAsia="Arial" w:hAnsi="Arial" w:cs="Arial"/>
+          <w:sz w:val="18"/>
+          <w:szCs w:val="18"/>
+        </w:rPr>
+        <w:t>(Outlook,</w:t>
+      </w:r>
+      <w:r>
+        <w:rPr>
+          <w:rFonts w:ascii="Arial" w:eastAsia="Arial" w:hAnsi="Arial" w:cs="Arial"/>
+          <w:spacing w:val="30"/>
+          <w:sz w:val="18"/>
+          <w:szCs w:val="18"/>
+        </w:rPr>
+        <w:t xml:space="preserve"> </w:t>
+      </w:r>
+      <w:r>
+        <w:rPr>
+          <w:rFonts w:ascii="Arial" w:eastAsia="Arial" w:hAnsi="Arial" w:cs="Arial"/>
+          <w:sz w:val="18"/>
+          <w:szCs w:val="18"/>
+        </w:rPr>
+        <w:t>Word,</w:t>
+      </w:r>
+      <w:r>
+        <w:rPr>
+          <w:rFonts w:ascii="Arial" w:eastAsia="Arial" w:hAnsi="Arial" w:cs="Arial"/>
+          <w:spacing w:val="30"/>
+          <w:sz w:val="18"/>
+          <w:szCs w:val="18"/>
+        </w:rPr>
+        <w:t xml:space="preserve"> </w:t>
+      </w:r>
+      <w:r>
+        <w:rPr>
+          <w:rFonts w:ascii="Arial" w:eastAsia="Arial" w:hAnsi="Arial" w:cs="Arial"/>
+          <w:sz w:val="18"/>
+          <w:szCs w:val="18"/>
+        </w:rPr>
+        <w:t>Excel, PowerPoint and Project) and proficient in InDesign.</w:t>
       </w:r>
     </w:p>
     <w:p>
       <w:pPr>
-        <w:spacing w:before="39"/>
         <w:ind w:left="100"/>
         <w:rPr>
           <w:rFonts w:ascii="Arial" w:eastAsia="Arial" w:hAnsi="Arial" w:cs="Arial"/>
           <w:sz w:val="18"/>
           <w:szCs w:val="18"/>
         </w:rPr>
-      </w:pPr>
-      <w:r>
-        <w:rPr>
-          <w:rFonts w:ascii="Arial" w:eastAsia="Arial" w:hAnsi="Arial" w:cs="Arial"/>
-          <w:sz w:val="18"/>
-          <w:szCs w:val="18"/>
-        </w:rPr>
-        <w:t>Azusa Pacific University - Azusa, CA</w:t>
-      </w:r>
-    </w:p>
-    <w:p>
-      <w:pPr>
-        <w:spacing w:before="53"/>
-        <w:ind w:left="100"/>
-        <w:rPr>
-          <w:rFonts w:ascii="Arial" w:eastAsia="Arial" w:hAnsi="Arial" w:cs="Arial"/>
-          <w:sz w:val="18"/>
-          <w:szCs w:val="18"/>
-        </w:rPr>
-      </w:pPr>
-      <w:r>
-        <w:rPr>
-          <w:rFonts w:ascii="Arial" w:eastAsia="Arial" w:hAnsi="Arial" w:cs="Arial"/>
-          <w:sz w:val="18"/>
-          <w:szCs w:val="18"/>
-        </w:rPr>
-        <w:t>2000 to 2004</w:t>
-      </w:r>
-    </w:p>
-    <w:p>
-      <w:pPr>
-        <w:spacing w:line="200" w:lineRule="exact"/>
-      </w:pPr>
-    </w:p>
-    <w:p>
-      <w:pPr>
-        <w:spacing w:before="13" w:line="200" w:lineRule="exact"/>
       </w:pPr>
     </w:p>
     <w:p>
@@ -6339,302 +5506,10 @@
           <w:sz w:val="18"/>
           <w:szCs w:val="18"/>
         </w:rPr>
-        <w:t>SKILLS</w:t>
-      </w:r>
-    </w:p>
-    <w:p>
-      <w:pPr>
-        <w:spacing w:before="13" w:line="220" w:lineRule="exact"/>
-        <w:rPr>
-          <w:sz w:val="22"/>
-          <w:szCs w:val="22"/>
-        </w:rPr>
-      </w:pPr>
-    </w:p>
-    <w:p>
-      <w:pPr>
-        <w:spacing w:line="301" w:lineRule="auto"/>
-        <w:ind w:left="100" w:right="69"/>
-        <w:rPr>
-          <w:rFonts w:ascii="Arial" w:eastAsia="Arial" w:hAnsi="Arial" w:cs="Arial"/>
-          <w:sz w:val="18"/>
-          <w:szCs w:val="18"/>
-        </w:rPr>
-      </w:pPr>
-      <w:r>
-        <w:rPr>
-          <w:rFonts w:ascii="Arial" w:eastAsia="Arial" w:hAnsi="Arial" w:cs="Arial"/>
-          <w:sz w:val="18"/>
-          <w:szCs w:val="18"/>
-        </w:rPr>
-        <w:t>Solid</w:t>
-      </w:r>
-      <w:r>
-        <w:rPr>
-          <w:rFonts w:ascii="Arial" w:eastAsia="Arial" w:hAnsi="Arial" w:cs="Arial"/>
-          <w:spacing w:val="30"/>
-          <w:sz w:val="18"/>
-          <w:szCs w:val="18"/>
-        </w:rPr>
-        <w:t xml:space="preserve"> </w:t>
-      </w:r>
-      <w:r>
-        <w:rPr>
-          <w:rFonts w:ascii="Arial" w:eastAsia="Arial" w:hAnsi="Arial" w:cs="Arial"/>
-          <w:sz w:val="18"/>
-          <w:szCs w:val="18"/>
-        </w:rPr>
-        <w:t>computer/PC</w:t>
-      </w:r>
-      <w:r>
-        <w:rPr>
-          <w:rFonts w:ascii="Arial" w:eastAsia="Arial" w:hAnsi="Arial" w:cs="Arial"/>
-          <w:spacing w:val="30"/>
-          <w:sz w:val="18"/>
-          <w:szCs w:val="18"/>
-        </w:rPr>
-        <w:t xml:space="preserve"> </w:t>
-      </w:r>
-      <w:r>
-        <w:rPr>
-          <w:rFonts w:ascii="Arial" w:eastAsia="Arial" w:hAnsi="Arial" w:cs="Arial"/>
-          <w:sz w:val="18"/>
-          <w:szCs w:val="18"/>
-        </w:rPr>
-        <w:t>background</w:t>
-      </w:r>
-      <w:r>
-        <w:rPr>
-          <w:rFonts w:ascii="Arial" w:eastAsia="Arial" w:hAnsi="Arial" w:cs="Arial"/>
-          <w:spacing w:val="30"/>
-          <w:sz w:val="18"/>
-          <w:szCs w:val="18"/>
-        </w:rPr>
-        <w:t xml:space="preserve"> </w:t>
-      </w:r>
-      <w:r>
-        <w:rPr>
-          <w:rFonts w:ascii="Arial" w:eastAsia="Arial" w:hAnsi="Arial" w:cs="Arial"/>
-          <w:sz w:val="18"/>
-          <w:szCs w:val="18"/>
-        </w:rPr>
-        <w:t>with</w:t>
-      </w:r>
-      <w:r>
-        <w:rPr>
-          <w:rFonts w:ascii="Arial" w:eastAsia="Arial" w:hAnsi="Arial" w:cs="Arial"/>
-          <w:spacing w:val="30"/>
-          <w:sz w:val="18"/>
-          <w:szCs w:val="18"/>
-        </w:rPr>
-        <w:t xml:space="preserve"> </w:t>
-      </w:r>
-      <w:r>
-        <w:rPr>
-          <w:rFonts w:ascii="Arial" w:eastAsia="Arial" w:hAnsi="Arial" w:cs="Arial"/>
-          <w:sz w:val="18"/>
-          <w:szCs w:val="18"/>
-        </w:rPr>
-        <w:t>in-depth</w:t>
-      </w:r>
-      <w:r>
-        <w:rPr>
-          <w:rFonts w:ascii="Arial" w:eastAsia="Arial" w:hAnsi="Arial" w:cs="Arial"/>
-          <w:spacing w:val="30"/>
-          <w:sz w:val="18"/>
-          <w:szCs w:val="18"/>
-        </w:rPr>
-        <w:t xml:space="preserve"> </w:t>
-      </w:r>
-      <w:r>
-        <w:rPr>
-          <w:rFonts w:ascii="Arial" w:eastAsia="Arial" w:hAnsi="Arial" w:cs="Arial"/>
-          <w:sz w:val="18"/>
-          <w:szCs w:val="18"/>
-        </w:rPr>
-        <w:t>knowledge</w:t>
-      </w:r>
-      <w:r>
-        <w:rPr>
-          <w:rFonts w:ascii="Arial" w:eastAsia="Arial" w:hAnsi="Arial" w:cs="Arial"/>
-          <w:spacing w:val="30"/>
-          <w:sz w:val="18"/>
-          <w:szCs w:val="18"/>
-        </w:rPr>
-        <w:t xml:space="preserve"> </w:t>
-      </w:r>
-      <w:r>
-        <w:rPr>
-          <w:rFonts w:ascii="Arial" w:eastAsia="Arial" w:hAnsi="Arial" w:cs="Arial"/>
-          <w:sz w:val="18"/>
-          <w:szCs w:val="18"/>
-        </w:rPr>
-        <w:t>of</w:t>
-      </w:r>
-      <w:r>
-        <w:rPr>
-          <w:rFonts w:ascii="Arial" w:eastAsia="Arial" w:hAnsi="Arial" w:cs="Arial"/>
-          <w:spacing w:val="30"/>
-          <w:sz w:val="18"/>
-          <w:szCs w:val="18"/>
-        </w:rPr>
-        <w:t xml:space="preserve"> </w:t>
-      </w:r>
-      <w:r>
-        <w:rPr>
-          <w:rFonts w:ascii="Arial" w:eastAsia="Arial" w:hAnsi="Arial" w:cs="Arial"/>
-          <w:sz w:val="18"/>
-          <w:szCs w:val="18"/>
-        </w:rPr>
-        <w:t>Microsoft</w:t>
-      </w:r>
-      <w:r>
-        <w:rPr>
-          <w:rFonts w:ascii="Arial" w:eastAsia="Arial" w:hAnsi="Arial" w:cs="Arial"/>
-          <w:spacing w:val="30"/>
-          <w:sz w:val="18"/>
-          <w:szCs w:val="18"/>
-        </w:rPr>
-        <w:t xml:space="preserve"> </w:t>
-      </w:r>
-      <w:r>
-        <w:rPr>
-          <w:rFonts w:ascii="Arial" w:eastAsia="Arial" w:hAnsi="Arial" w:cs="Arial"/>
-          <w:sz w:val="18"/>
-          <w:szCs w:val="18"/>
-        </w:rPr>
-        <w:t>Office</w:t>
-      </w:r>
-      <w:r>
-        <w:rPr>
-          <w:rFonts w:ascii="Arial" w:eastAsia="Arial" w:hAnsi="Arial" w:cs="Arial"/>
-          <w:spacing w:val="30"/>
-          <w:sz w:val="18"/>
-          <w:szCs w:val="18"/>
-        </w:rPr>
-        <w:t xml:space="preserve"> </w:t>
-      </w:r>
-      <w:r>
-        <w:rPr>
-          <w:rFonts w:ascii="Arial" w:eastAsia="Arial" w:hAnsi="Arial" w:cs="Arial"/>
-          <w:sz w:val="18"/>
-          <w:szCs w:val="18"/>
-        </w:rPr>
-        <w:t>Suite</w:t>
-      </w:r>
-      <w:r>
-        <w:rPr>
-          <w:rFonts w:ascii="Arial" w:eastAsia="Arial" w:hAnsi="Arial" w:cs="Arial"/>
-          <w:spacing w:val="30"/>
-          <w:sz w:val="18"/>
-          <w:szCs w:val="18"/>
-        </w:rPr>
-        <w:t xml:space="preserve"> </w:t>
-      </w:r>
-      <w:r>
-        <w:rPr>
-          <w:rFonts w:ascii="Arial" w:eastAsia="Arial" w:hAnsi="Arial" w:cs="Arial"/>
-          <w:sz w:val="18"/>
-          <w:szCs w:val="18"/>
-        </w:rPr>
-        <w:t>(Outlook,</w:t>
-      </w:r>
-      <w:r>
-        <w:rPr>
-          <w:rFonts w:ascii="Arial" w:eastAsia="Arial" w:hAnsi="Arial" w:cs="Arial"/>
-          <w:spacing w:val="30"/>
-          <w:sz w:val="18"/>
-          <w:szCs w:val="18"/>
-        </w:rPr>
-        <w:t xml:space="preserve"> </w:t>
-      </w:r>
-      <w:r>
-        <w:rPr>
-          <w:rFonts w:ascii="Arial" w:eastAsia="Arial" w:hAnsi="Arial" w:cs="Arial"/>
-          <w:sz w:val="18"/>
-          <w:szCs w:val="18"/>
-        </w:rPr>
-        <w:t>Word,</w:t>
-      </w:r>
-      <w:r>
-        <w:rPr>
-          <w:rFonts w:ascii="Arial" w:eastAsia="Arial" w:hAnsi="Arial" w:cs="Arial"/>
-          <w:spacing w:val="30"/>
-          <w:sz w:val="18"/>
-          <w:szCs w:val="18"/>
-        </w:rPr>
-        <w:t xml:space="preserve"> </w:t>
-      </w:r>
-      <w:r>
-        <w:rPr>
-          <w:rFonts w:ascii="Arial" w:eastAsia="Arial" w:hAnsi="Arial" w:cs="Arial"/>
-          <w:sz w:val="18"/>
-          <w:szCs w:val="18"/>
-        </w:rPr>
-        <w:t>Excel, PowerPoint and Project) and proficient in InDesign.</w:t>
-      </w:r>
-    </w:p>
-    <w:p>
-      <w:pPr>
-        <w:spacing w:before="2" w:line="160" w:lineRule="exact"/>
-        <w:rPr>
-          <w:sz w:val="16"/>
-          <w:szCs w:val="16"/>
-        </w:rPr>
-      </w:pPr>
-    </w:p>
-    <w:p>
-      <w:pPr>
-        <w:spacing w:line="200" w:lineRule="exact"/>
-      </w:pPr>
-    </w:p>
-    <w:p>
-      <w:pPr>
-        <w:ind w:left="100"/>
-        <w:rPr>
-          <w:rFonts w:ascii="Arial" w:eastAsia="Arial" w:hAnsi="Arial" w:cs="Arial"/>
-          <w:sz w:val="18"/>
-          <w:szCs w:val="18"/>
-        </w:rPr>
-      </w:pPr>
-      <w:r>
-        <w:rPr>
-          <w:rFonts w:ascii="Arial" w:eastAsia="Arial" w:hAnsi="Arial" w:cs="Arial"/>
-          <w:sz w:val="18"/>
-          <w:szCs w:val="18"/>
-        </w:rPr>
-        <w:t>LINKS</w:t>
-      </w:r>
-    </w:p>
-    <w:p>
-      <w:pPr>
-        <w:spacing w:before="13" w:line="220" w:lineRule="exact"/>
-        <w:rPr>
-          <w:sz w:val="22"/>
-          <w:szCs w:val="22"/>
-        </w:rPr>
-      </w:pPr>
-    </w:p>
-    <w:p>
-      <w:pPr>
-        <w:ind w:left="100"/>
-        <w:rPr>
-          <w:rFonts w:ascii="Arial" w:eastAsia="Arial" w:hAnsi="Arial" w:cs="Arial"/>
-          <w:sz w:val="18"/>
-          <w:szCs w:val="18"/>
-        </w:rPr>
-      </w:pPr>
-      <w:hyperlink r:id="rId5">
-        <w:r>
-          <w:rPr>
-            <w:rFonts w:ascii="Arial" w:eastAsia="Arial" w:hAnsi="Arial" w:cs="Arial"/>
-            <w:sz w:val="18"/>
-            <w:szCs w:val="18"/>
-            <w:u w:val="single" w:color="000000"/>
-          </w:rPr>
-          <w:t>http://www.linkedin.com/pub/angelina-navejas/41/ab5/a43/</w:t>
-        </w:r>
-      </w:hyperlink>
+        <w:t>Fluent in Spanish</w:t>
+      </w:r>
+      <w:bookmarkStart w:id="0" w:name="_GoBack"/>
+      <w:bookmarkEnd w:id="0"/>
     </w:p>
     <w:sectPr>
       <w:pgSz w:w="12240" w:h="15840"/>

</xml_diff>